<commit_message>
new method to simulate gene sets
</commit_message>
<xml_diff>
--- a/RECOMB-feedbacks.docx
+++ b/RECOMB-feedbacks.docx
@@ -3442,54 +3442,77 @@
           <w:rFonts w:ascii="Arial" w:eastAsia="Times New Roman" w:hAnsi="Arial" w:cs="Arial"/>
           <w:color w:val="000000" w:themeColor="text1"/>
         </w:rPr>
+        <w:t>"ELF1</w:t>
+      </w:r>
+      <w:proofErr w:type="gramStart"/>
+      <w:r>
+        <w:rPr>
+          <w:rFonts w:ascii="Arial" w:eastAsia="Times New Roman" w:hAnsi="Arial" w:cs="Arial"/>
+          <w:color w:val="000000" w:themeColor="text1"/>
+        </w:rPr>
+        <w:t>"  "</w:t>
+      </w:r>
+      <w:proofErr w:type="gramEnd"/>
+      <w:r>
+        <w:rPr>
+          <w:rFonts w:ascii="Arial" w:eastAsia="Times New Roman" w:hAnsi="Arial" w:cs="Arial"/>
+          <w:color w:val="000000" w:themeColor="text1"/>
+        </w:rPr>
+        <w:t>ETV6"  "IKZF2" "IRF5"  "RUNX3"</w:t>
+      </w:r>
+      <w:r>
+        <w:rPr>
+          <w:rFonts w:ascii="Arial" w:eastAsia="Times New Roman" w:hAnsi="Arial" w:cs="Arial"/>
+          <w:color w:val="000000" w:themeColor="text1"/>
+        </w:rPr>
+        <w:t xml:space="preserve"> </w:t>
+      </w:r>
+      <w:r>
+        <w:rPr>
+          <w:rFonts w:ascii="Arial" w:eastAsia="Times New Roman" w:hAnsi="Arial" w:cs="Arial"/>
+          <w:color w:val="000000" w:themeColor="text1"/>
+          <w:shd w:val="clear" w:color="auto" w:fill="FFFFFF"/>
+        </w:rPr>
+        <w:t>"if they are not spatially proximal to each other than expected"</w:t>
+      </w:r>
+    </w:p>
+    <w:p>
+      <w:pPr>
+        <w:rPr>
+          <w:rFonts w:ascii="Arial" w:eastAsia="Times New Roman" w:hAnsi="Arial" w:cs="Arial"/>
+          <w:b/>
+          <w:color w:val="000000" w:themeColor="text1"/>
+        </w:rPr>
+      </w:pPr>
+    </w:p>
+    <w:p>
+      <w:pPr>
+        <w:rPr>
+          <w:color w:val="000000" w:themeColor="text1"/>
+        </w:rPr>
+      </w:pPr>
+      <w:r>
+        <w:rPr>
+          <w:rFonts w:ascii="Arial" w:eastAsia="Times New Roman" w:hAnsi="Arial" w:cs="Arial"/>
+          <w:b/>
+          <w:color w:val="000000" w:themeColor="text1"/>
+        </w:rPr>
+        <w:t xml:space="preserve">Response: </w:t>
+      </w:r>
+      <w:r>
+        <w:rPr>
+          <w:rFonts w:ascii="Arial" w:eastAsia="Times New Roman" w:hAnsi="Arial" w:cs="Arial"/>
+          <w:color w:val="000000" w:themeColor="text1"/>
+        </w:rPr>
+        <w:t>Anyone clear where is the typo?</w:t>
+      </w:r>
+      <w:r>
+        <w:rPr>
+          <w:rFonts w:ascii="Arial" w:eastAsia="Times New Roman" w:hAnsi="Arial" w:cs="Arial"/>
+          <w:color w:val="000000" w:themeColor="text1"/>
+        </w:rPr>
         <w:br/>
       </w:r>
-      <w:r>
-        <w:rPr>
-          <w:rFonts w:ascii="Arial" w:eastAsia="Times New Roman" w:hAnsi="Arial" w:cs="Arial"/>
-          <w:color w:val="000000" w:themeColor="text1"/>
-          <w:shd w:val="clear" w:color="auto" w:fill="FFFFFF"/>
-        </w:rPr>
-        <w:t>"if they are not spatially proximal to each other than expected"</w:t>
-      </w:r>
-    </w:p>
-    <w:p>
-      <w:pPr>
-        <w:rPr>
-          <w:rFonts w:ascii="Arial" w:eastAsia="Times New Roman" w:hAnsi="Arial" w:cs="Arial"/>
-          <w:b/>
-          <w:color w:val="000000" w:themeColor="text1"/>
-        </w:rPr>
-      </w:pPr>
-    </w:p>
-    <w:p>
-      <w:pPr>
-        <w:rPr>
-          <w:color w:val="000000" w:themeColor="text1"/>
-        </w:rPr>
-      </w:pPr>
-      <w:r>
-        <w:rPr>
-          <w:rFonts w:ascii="Arial" w:eastAsia="Times New Roman" w:hAnsi="Arial" w:cs="Arial"/>
-          <w:b/>
-          <w:color w:val="000000" w:themeColor="text1"/>
-        </w:rPr>
-        <w:t xml:space="preserve">Response: </w:t>
-      </w:r>
-      <w:r>
-        <w:rPr>
-          <w:rFonts w:ascii="Arial" w:eastAsia="Times New Roman" w:hAnsi="Arial" w:cs="Arial"/>
-          <w:color w:val="000000" w:themeColor="text1"/>
-        </w:rPr>
-        <w:t>Anyone clear where is the typo?</w:t>
-      </w:r>
-      <w:r>
-        <w:rPr>
-          <w:rFonts w:ascii="Arial" w:eastAsia="Times New Roman" w:hAnsi="Arial" w:cs="Arial"/>
-          <w:color w:val="000000" w:themeColor="text1"/>
-        </w:rPr>
-        <w:br/>
-      </w:r>
     </w:p>
     <w:p>
       <w:pPr>
@@ -3533,24 +3556,198 @@
           <w:color w:val="000000" w:themeColor="text1"/>
         </w:rPr>
         <w:t xml:space="preserve"> in the boundary between HIMs, and its relationship with super-enhancers</w:t>
+      </w:r>
+    </w:p>
+    <w:p>
+      <w:pPr>
+        <w:rPr>
+          <w:b/>
+          <w:color w:val="000000" w:themeColor="text1"/>
+        </w:rPr>
+      </w:pPr>
+      <w:r>
+        <w:rPr>
+          <w:b/>
+          <w:color w:val="000000" w:themeColor="text1"/>
+        </w:rPr>
+        <w:t xml:space="preserve">Super-enhancers in the discussion section at least </w:t>
+      </w:r>
+    </w:p>
+    <w:p>
+      <w:pPr>
+        <w:rPr>
+          <w:b/>
+          <w:color w:val="000000" w:themeColor="text1"/>
+        </w:rPr>
+      </w:pPr>
+    </w:p>
+    <w:p>
+      <w:pPr>
+        <w:rPr>
+          <w:b/>
+          <w:color w:val="000000" w:themeColor="text1"/>
+        </w:rPr>
+      </w:pPr>
+      <w:r>
+        <w:rPr>
+          <w:b/>
+          <w:color w:val="000000" w:themeColor="text1"/>
+        </w:rPr>
+        <w:t xml:space="preserve">GM12878 related TFs </w:t>
+      </w:r>
+    </w:p>
+    <w:p>
+      <w:pPr>
+        <w:rPr>
+          <w:b/>
+          <w:color w:val="000000" w:themeColor="text1"/>
+        </w:rPr>
+      </w:pPr>
+      <w:proofErr w:type="spellStart"/>
+      <w:r>
+        <w:rPr>
+          <w:b/>
+          <w:color w:val="000000" w:themeColor="text1"/>
+        </w:rPr>
+        <w:t>Genecard</w:t>
+      </w:r>
+      <w:proofErr w:type="spellEnd"/>
+      <w:r>
+        <w:rPr>
+          <w:b/>
+          <w:color w:val="000000" w:themeColor="text1"/>
+        </w:rPr>
+        <w:t xml:space="preserve"> Clear evidence: ELF1, ETV6, IKZF1, IKZF</w:t>
+      </w:r>
+      <w:proofErr w:type="gramStart"/>
+      <w:r>
+        <w:rPr>
+          <w:b/>
+          <w:color w:val="000000" w:themeColor="text1"/>
+        </w:rPr>
+        <w:t>2,  NFATC</w:t>
+      </w:r>
+      <w:proofErr w:type="gramEnd"/>
+      <w:r>
+        <w:rPr>
+          <w:b/>
+          <w:color w:val="000000" w:themeColor="text1"/>
+        </w:rPr>
+        <w:t xml:space="preserve">1, </w:t>
+      </w:r>
+    </w:p>
+    <w:p>
+      <w:pPr>
+        <w:rPr>
+          <w:b/>
+          <w:color w:val="000000" w:themeColor="text1"/>
+        </w:rPr>
+      </w:pPr>
+      <w:r>
+        <w:rPr>
+          <w:b/>
+          <w:color w:val="000000" w:themeColor="text1"/>
+        </w:rPr>
+        <w:t xml:space="preserve">Not sure: IRF3, IRF5, </w:t>
+      </w:r>
+      <w:r>
+        <w:rPr>
+          <w:b/>
+          <w:color w:val="000000" w:themeColor="text1"/>
+        </w:rPr>
+        <w:t>RUNX3, STAT1, STAT5A, TCF12</w:t>
+      </w:r>
+    </w:p>
+    <w:p>
+      <w:pPr>
+        <w:rPr>
+          <w:b/>
+          <w:color w:val="000000" w:themeColor="text1"/>
+        </w:rPr>
+      </w:pPr>
+      <w:r>
+        <w:rPr>
+          <w:b/>
+          <w:color w:val="000000" w:themeColor="text1"/>
+        </w:rPr>
+        <w:t xml:space="preserve">No: ATF2, NR2F1, PAX8, PKNOX1, </w:t>
+      </w:r>
+    </w:p>
+    <w:p>
+      <w:pPr>
+        <w:rPr>
+          <w:b/>
+          <w:color w:val="000000" w:themeColor="text1"/>
+        </w:rPr>
+      </w:pPr>
+      <w:r>
+        <w:rPr>
+          <w:b/>
+          <w:color w:val="000000" w:themeColor="text1"/>
+        </w:rPr>
+        <w:t>Master TF</w:t>
+      </w:r>
+      <w:r>
+        <w:rPr>
+          <w:b/>
+          <w:color w:val="000000" w:themeColor="text1"/>
+        </w:rPr>
+        <w:t xml:space="preserve"> in GM</w:t>
+      </w:r>
+      <w:r>
+        <w:rPr>
+          <w:b/>
+          <w:color w:val="000000" w:themeColor="text1"/>
+        </w:rPr>
+        <w:t xml:space="preserve">: </w:t>
+      </w:r>
+      <w:r>
+        <w:rPr>
+          <w:b/>
+          <w:color w:val="000000" w:themeColor="text1"/>
+        </w:rPr>
+        <w:t>"ELF1</w:t>
+      </w:r>
+      <w:proofErr w:type="gramStart"/>
+      <w:r>
+        <w:rPr>
+          <w:b/>
+          <w:color w:val="000000" w:themeColor="text1"/>
+        </w:rPr>
+        <w:t>"  "</w:t>
+      </w:r>
+      <w:proofErr w:type="gramEnd"/>
+      <w:r>
+        <w:rPr>
+          <w:b/>
+          <w:color w:val="000000" w:themeColor="text1"/>
+        </w:rPr>
+        <w:t>ETV6"  "IKZF2" "IRF5"  "RUNX3"</w:t>
+      </w:r>
+    </w:p>
+    <w:p>
+      <w:pPr>
+        <w:rPr>
+          <w:b/>
+          <w:color w:val="000000" w:themeColor="text1"/>
+        </w:rPr>
+      </w:pPr>
+      <w:r>
+        <w:rPr>
+          <w:b/>
+          <w:color w:val="000000" w:themeColor="text1"/>
+        </w:rPr>
+        <w:t xml:space="preserve">K562: </w:t>
+      </w:r>
+      <w:r>
+        <w:rPr>
+          <w:b/>
+          <w:color w:val="000000" w:themeColor="text1"/>
+        </w:rPr>
+        <w:t>"BHLHE40" "MNT"     "STAT5A"  "TAL1"</w:t>
       </w:r>
       <w:bookmarkStart w:id="0" w:name="_GoBack"/>
       <w:bookmarkEnd w:id="0"/>
-    </w:p>
-    <w:p>
-      <w:pPr>
-        <w:rPr>
-          <w:b/>
-          <w:color w:val="000000" w:themeColor="text1"/>
-        </w:rPr>
-      </w:pPr>
-      <w:r>
-        <w:rPr>
-          <w:b/>
-          <w:color w:val="000000" w:themeColor="text1"/>
-        </w:rPr>
-        <w:t xml:space="preserve">Super-enhancers in the discussion section at least </w:t>
-      </w:r>
     </w:p>
     <w:sectPr>
       <w:pgSz w:w="12240" w:h="15840"/>

</xml_diff>

<commit_message>
finished chip-seq peaks analysis
</commit_message>
<xml_diff>
--- a/RECOMB-feedbacks.docx
+++ b/RECOMB-feedbacks.docx
@@ -538,14 +538,14 @@
         <w:rPr>
           <w:rFonts w:ascii="Arial" w:eastAsia="Times New Roman" w:hAnsi="Arial" w:cs="Arial"/>
           <w:b/>
-          <w:color w:val="000000" w:themeColor="text1"/>
-          <w:shd w:val="clear" w:color="auto" w:fill="FFFFFF"/>
-        </w:rPr>
-      </w:pPr>
-      <w:r>
-        <w:rPr>
-          <w:rFonts w:ascii="Arial" w:eastAsia="Times New Roman" w:hAnsi="Arial" w:cs="Arial"/>
-          <w:color w:val="000000" w:themeColor="text1"/>
+          <w:color w:val="A6A6A6" w:themeColor="background1" w:themeShade="A6"/>
+          <w:shd w:val="clear" w:color="auto" w:fill="FFFFFF"/>
+        </w:rPr>
+      </w:pPr>
+      <w:r>
+        <w:rPr>
+          <w:rFonts w:ascii="Arial" w:eastAsia="Times New Roman" w:hAnsi="Arial" w:cs="Arial"/>
+          <w:color w:val="A6A6A6" w:themeColor="background1" w:themeShade="A6"/>
           <w:shd w:val="clear" w:color="auto" w:fill="FFFFFF"/>
         </w:rPr>
         <w:t>Regarding</w:t>
@@ -553,7 +553,7 @@
       <w:r>
         <w:rPr>
           <w:rFonts w:ascii="Arial" w:eastAsia="Times New Roman" w:hAnsi="Arial" w:cs="Arial"/>
-          <w:color w:val="000000" w:themeColor="text1"/>
+          <w:color w:val="A6A6A6" w:themeColor="background1" w:themeShade="A6"/>
           <w:shd w:val="clear" w:color="auto" w:fill="FFFFFF"/>
         </w:rPr>
         <w:t xml:space="preserve"> the</w:t>
@@ -561,7 +561,7 @@
       <w:r>
         <w:rPr>
           <w:rFonts w:ascii="Arial" w:eastAsia="Times New Roman" w:hAnsi="Arial" w:cs="Arial"/>
-          <w:color w:val="000000" w:themeColor="text1"/>
+          <w:color w:val="A6A6A6" w:themeColor="background1" w:themeShade="A6"/>
           <w:shd w:val="clear" w:color="auto" w:fill="FFFFFF"/>
         </w:rPr>
         <w:t xml:space="preserve"> sharing of regulatory TFs, </w:t>
@@ -569,7 +569,7 @@
       <w:r>
         <w:rPr>
           <w:rFonts w:ascii="Arial" w:eastAsia="Times New Roman" w:hAnsi="Arial" w:cs="Arial"/>
-          <w:color w:val="000000" w:themeColor="text1"/>
+          <w:color w:val="A6A6A6" w:themeColor="background1" w:themeShade="A6"/>
           <w:shd w:val="clear" w:color="auto" w:fill="FFFFFF"/>
         </w:rPr>
         <w:t>w</w:t>
@@ -577,7 +577,7 @@
       <w:r>
         <w:rPr>
           <w:rFonts w:ascii="Arial" w:eastAsia="Times New Roman" w:hAnsi="Arial" w:cs="Arial"/>
-          <w:color w:val="000000" w:themeColor="text1"/>
+          <w:color w:val="A6A6A6" w:themeColor="background1" w:themeShade="A6"/>
           <w:shd w:val="clear" w:color="auto" w:fill="FFFFFF"/>
         </w:rPr>
         <w:t xml:space="preserve">e will add motif and </w:t>
@@ -586,7 +586,7 @@
       <w:r>
         <w:rPr>
           <w:rFonts w:ascii="Arial" w:eastAsia="Times New Roman" w:hAnsi="Arial" w:cs="Arial"/>
-          <w:color w:val="000000" w:themeColor="text1"/>
+          <w:color w:val="A6A6A6" w:themeColor="background1" w:themeShade="A6"/>
           <w:shd w:val="clear" w:color="auto" w:fill="FFFFFF"/>
         </w:rPr>
         <w:t>ChIP-seq</w:t>
@@ -595,7 +595,7 @@
       <w:r>
         <w:rPr>
           <w:rFonts w:ascii="Arial" w:eastAsia="Times New Roman" w:hAnsi="Arial" w:cs="Arial"/>
-          <w:color w:val="000000" w:themeColor="text1"/>
+          <w:color w:val="A6A6A6" w:themeColor="background1" w:themeShade="A6"/>
           <w:shd w:val="clear" w:color="auto" w:fill="FFFFFF"/>
         </w:rPr>
         <w:t xml:space="preserve"> enrichment analysis as </w:t>
@@ -603,7 +603,7 @@
       <w:r>
         <w:rPr>
           <w:rFonts w:ascii="Arial" w:eastAsia="Times New Roman" w:hAnsi="Arial" w:cs="Arial"/>
-          <w:color w:val="000000" w:themeColor="text1"/>
+          <w:color w:val="A6A6A6" w:themeColor="background1" w:themeShade="A6"/>
           <w:shd w:val="clear" w:color="auto" w:fill="FFFFFF"/>
         </w:rPr>
         <w:t>suggested</w:t>
@@ -611,7 +611,7 @@
       <w:r>
         <w:rPr>
           <w:rFonts w:ascii="Arial" w:eastAsia="Times New Roman" w:hAnsi="Arial" w:cs="Arial"/>
-          <w:color w:val="000000" w:themeColor="text1"/>
+          <w:color w:val="A6A6A6" w:themeColor="background1" w:themeShade="A6"/>
           <w:shd w:val="clear" w:color="auto" w:fill="FFFFFF"/>
         </w:rPr>
         <w:t xml:space="preserve"> by the reviewer in </w:t>
@@ -619,40 +619,144 @@
       <w:r>
         <w:rPr>
           <w:rFonts w:ascii="Arial" w:eastAsia="Times New Roman" w:hAnsi="Arial" w:cs="Arial"/>
-          <w:color w:val="000000" w:themeColor="text1"/>
+          <w:color w:val="A6A6A6" w:themeColor="background1" w:themeShade="A6"/>
           <w:shd w:val="clear" w:color="auto" w:fill="FFFFFF"/>
         </w:rPr>
         <w:t>the last major comment.</w:t>
       </w:r>
-    </w:p>
-    <w:p>
-      <w:pPr>
-        <w:rPr>
-          <w:rFonts w:ascii="Arial" w:eastAsia="Times New Roman" w:hAnsi="Arial" w:cs="Arial"/>
-          <w:color w:val="000000" w:themeColor="text1"/>
-        </w:rPr>
-      </w:pPr>
-      <w:r>
-        <w:rPr>
-          <w:rFonts w:ascii="Arial" w:eastAsia="Times New Roman" w:hAnsi="Arial" w:cs="Arial"/>
-          <w:color w:val="000000" w:themeColor="text1"/>
+      <w:r>
+        <w:rPr>
+          <w:rFonts w:ascii="Arial" w:eastAsia="Times New Roman" w:hAnsi="Arial" w:cs="Arial"/>
+          <w:color w:val="A6A6A6" w:themeColor="background1" w:themeShade="A6"/>
+          <w:shd w:val="clear" w:color="auto" w:fill="FFFFFF"/>
         </w:rPr>
         <w:br/>
-      </w:r>
-      <w:r>
-        <w:rPr>
-          <w:rFonts w:ascii="Arial" w:eastAsia="Times New Roman" w:hAnsi="Arial" w:cs="Arial"/>
-          <w:color w:val="000000" w:themeColor="text1"/>
+        <w:t>Added following to the main text:</w:t>
+      </w:r>
+      <w:r>
+        <w:rPr>
+          <w:rFonts w:ascii="Arial" w:eastAsia="Times New Roman" w:hAnsi="Arial" w:cs="Arial"/>
+          <w:color w:val="A6A6A6" w:themeColor="background1" w:themeShade="A6"/>
+          <w:shd w:val="clear" w:color="auto" w:fill="FFFFFF"/>
         </w:rPr>
         <w:br/>
-      </w:r>
-      <w:r>
-        <w:rPr>
-          <w:rFonts w:ascii="Arial" w:eastAsia="Times New Roman" w:hAnsi="Arial" w:cs="Arial"/>
-          <w:color w:val="000000" w:themeColor="text1"/>
+        <w:t>“</w:t>
+      </w:r>
+      <w:r>
+        <w:rPr>
+          <w:rFonts w:ascii="Arial" w:eastAsia="Times New Roman" w:hAnsi="Arial" w:cs="Arial"/>
+          <w:color w:val="A6A6A6" w:themeColor="background1" w:themeShade="A6"/>
+          <w:shd w:val="clear" w:color="auto" w:fill="FFFFFF"/>
+        </w:rPr>
+        <w:t xml:space="preserve">To assess that the genes in a HIM are co-regulated by the same TF, we </w:t>
+      </w:r>
+      <w:proofErr w:type="gramStart"/>
+      <w:r>
+        <w:rPr>
+          <w:rFonts w:ascii="Arial" w:eastAsia="Times New Roman" w:hAnsi="Arial" w:cs="Arial"/>
+          <w:color w:val="A6A6A6" w:themeColor="background1" w:themeShade="A6"/>
           <w:shd w:val="clear" w:color="auto" w:fill="FFFFFF"/>
         </w:rPr>
         <w:lastRenderedPageBreak/>
+        <w:t>downloaded  Chip</w:t>
+      </w:r>
+      <w:proofErr w:type="gramEnd"/>
+      <w:r>
+        <w:rPr>
+          <w:rFonts w:ascii="Arial" w:eastAsia="Times New Roman" w:hAnsi="Arial" w:cs="Arial"/>
+          <w:color w:val="A6A6A6" w:themeColor="background1" w:themeShade="A6"/>
+          <w:shd w:val="clear" w:color="auto" w:fill="FFFFFF"/>
+        </w:rPr>
+        <w:t>-</w:t>
+      </w:r>
+      <w:proofErr w:type="spellStart"/>
+      <w:r>
+        <w:rPr>
+          <w:rFonts w:ascii="Arial" w:eastAsia="Times New Roman" w:hAnsi="Arial" w:cs="Arial"/>
+          <w:color w:val="A6A6A6" w:themeColor="background1" w:themeShade="A6"/>
+          <w:shd w:val="clear" w:color="auto" w:fill="FFFFFF"/>
+        </w:rPr>
+        <w:t>seq</w:t>
+      </w:r>
+      <w:proofErr w:type="spellEnd"/>
+      <w:r>
+        <w:rPr>
+          <w:rFonts w:ascii="Arial" w:eastAsia="Times New Roman" w:hAnsi="Arial" w:cs="Arial"/>
+          <w:color w:val="A6A6A6" w:themeColor="background1" w:themeShade="A6"/>
+          <w:shd w:val="clear" w:color="auto" w:fill="FFFFFF"/>
+        </w:rPr>
+        <w:t xml:space="preserve"> data from ENCODE for 26 TFs in GM12878 and K562 cell types. Overall, among the HIMs having these TFs, more than half (55.85\%) of them have majority of their genes with corresponding TF Chip-</w:t>
+      </w:r>
+      <w:proofErr w:type="spellStart"/>
+      <w:r>
+        <w:rPr>
+          <w:rFonts w:ascii="Arial" w:eastAsia="Times New Roman" w:hAnsi="Arial" w:cs="Arial"/>
+          <w:color w:val="A6A6A6" w:themeColor="background1" w:themeShade="A6"/>
+          <w:shd w:val="clear" w:color="auto" w:fill="FFFFFF"/>
+        </w:rPr>
+        <w:t>seq</w:t>
+      </w:r>
+      <w:proofErr w:type="spellEnd"/>
+      <w:r>
+        <w:rPr>
+          <w:rFonts w:ascii="Arial" w:eastAsia="Times New Roman" w:hAnsi="Arial" w:cs="Arial"/>
+          <w:color w:val="A6A6A6" w:themeColor="background1" w:themeShade="A6"/>
+          <w:shd w:val="clear" w:color="auto" w:fill="FFFFFF"/>
+        </w:rPr>
+        <w:t xml:space="preserve"> peaks (Fig. </w:t>
+      </w:r>
+      <w:r>
+        <w:rPr>
+          <w:rFonts w:ascii="Arial" w:eastAsia="Times New Roman" w:hAnsi="Arial" w:cs="Arial"/>
+          <w:color w:val="A6A6A6" w:themeColor="background1" w:themeShade="A6"/>
+          <w:shd w:val="clear" w:color="auto" w:fill="FFFFFF"/>
+        </w:rPr>
+        <w:t>S1</w:t>
+      </w:r>
+      <w:r>
+        <w:rPr>
+          <w:rFonts w:ascii="Arial" w:eastAsia="Times New Roman" w:hAnsi="Arial" w:cs="Arial"/>
+          <w:color w:val="A6A6A6" w:themeColor="background1" w:themeShade="A6"/>
+          <w:shd w:val="clear" w:color="auto" w:fill="FFFFFF"/>
+        </w:rPr>
+        <w:t>).</w:t>
+      </w:r>
+      <w:r>
+        <w:rPr>
+          <w:rFonts w:ascii="Arial" w:eastAsia="Times New Roman" w:hAnsi="Arial" w:cs="Arial"/>
+          <w:color w:val="A6A6A6" w:themeColor="background1" w:themeShade="A6"/>
+          <w:shd w:val="clear" w:color="auto" w:fill="FFFFFF"/>
+        </w:rPr>
+        <w:t>”</w:t>
+      </w:r>
+    </w:p>
+    <w:p>
+      <w:pPr>
+        <w:rPr>
+          <w:rFonts w:ascii="Arial" w:eastAsia="Times New Roman" w:hAnsi="Arial" w:cs="Arial"/>
+          <w:color w:val="000000" w:themeColor="text1"/>
+        </w:rPr>
+      </w:pPr>
+      <w:r>
+        <w:rPr>
+          <w:rFonts w:ascii="Arial" w:eastAsia="Times New Roman" w:hAnsi="Arial" w:cs="Arial"/>
+          <w:color w:val="000000" w:themeColor="text1"/>
+        </w:rPr>
+        <w:br/>
+      </w:r>
+      <w:r>
+        <w:rPr>
+          <w:rFonts w:ascii="Arial" w:eastAsia="Times New Roman" w:hAnsi="Arial" w:cs="Arial"/>
+          <w:color w:val="000000" w:themeColor="text1"/>
+        </w:rPr>
+        <w:br/>
+      </w:r>
+      <w:r>
+        <w:rPr>
+          <w:rFonts w:ascii="Arial" w:eastAsia="Times New Roman" w:hAnsi="Arial" w:cs="Arial"/>
+          <w:color w:val="000000" w:themeColor="text1"/>
+          <w:shd w:val="clear" w:color="auto" w:fill="FFFFFF"/>
+        </w:rPr>
         <w:t>There is a rather wordy discussion of HIM anecdotes in most sections, which are reasonably backed up by some evidence but ultimately not enough to convince the reader that HIM is a widespread organization unit that has been missed so far. These anecdotes also make it hard to follow the arguments as they are rather long. I would recommend the authors to cut back on these and focus on the most compelling arguments that back up the HIM concept.</w:t>
       </w:r>
       <w:r>
@@ -879,7 +983,14 @@
           <w:rFonts w:ascii="Arial" w:eastAsia="Times New Roman" w:hAnsi="Arial" w:cs="Arial"/>
           <w:color w:val="000000" w:themeColor="text1"/>
         </w:rPr>
-        <w:t xml:space="preserve"> on Genes in the GRN.</w:t>
+        <w:t xml:space="preserve"> on Genes in the GRN</w:t>
+      </w:r>
+      <w:r>
+        <w:rPr>
+          <w:rFonts w:ascii="Arial" w:eastAsia="Times New Roman" w:hAnsi="Arial" w:cs="Arial"/>
+          <w:color w:val="000000" w:themeColor="text1"/>
+        </w:rPr>
+        <w:t>.</w:t>
       </w:r>
     </w:p>
     <w:p>
@@ -1152,7 +1263,16 @@
           <w:color w:val="000000" w:themeColor="text1"/>
           <w:shd w:val="clear" w:color="auto" w:fill="FFFFFF"/>
         </w:rPr>
-        <w:t xml:space="preserve"> but they identify conserved HIMs from their own HIM sets and again cover anecdotes. A more convincing approach would be </w:t>
+        <w:t xml:space="preserve"> but they identify conserved HIMs from their own HIM sets and again cover anecdotes. A more </w:t>
+      </w:r>
+      <w:r>
+        <w:rPr>
+          <w:rFonts w:ascii="Arial" w:eastAsia="Times New Roman" w:hAnsi="Arial" w:cs="Arial"/>
+          <w:color w:val="000000" w:themeColor="text1"/>
+          <w:shd w:val="clear" w:color="auto" w:fill="FFFFFF"/>
+        </w:rPr>
+        <w:lastRenderedPageBreak/>
+        <w:t xml:space="preserve">convincing approach would be </w:t>
       </w:r>
       <w:proofErr w:type="gramStart"/>
       <w:r>
@@ -1170,16 +1290,7 @@
           <w:color w:val="000000" w:themeColor="text1"/>
           <w:shd w:val="clear" w:color="auto" w:fill="FFFFFF"/>
         </w:rPr>
-        <w:t xml:space="preserve"> HIMs that contain housekeeping genes from orthogonal datasets and annotations; following that up with the characterization of such HIMs across cell types. Do they share TFs? Do they form the spatial clusters in each cell type? If HIM is indeed a nuclear genome organization unit, we would expect to see this. Years of chromatin organization studies have shown that compartment and </w:t>
-      </w:r>
-      <w:r>
-        <w:rPr>
-          <w:rFonts w:ascii="Arial" w:eastAsia="Times New Roman" w:hAnsi="Arial" w:cs="Arial"/>
-          <w:color w:val="000000" w:themeColor="text1"/>
-          <w:shd w:val="clear" w:color="auto" w:fill="FFFFFF"/>
-        </w:rPr>
-        <w:lastRenderedPageBreak/>
-        <w:t>topologically associating domains are largely conserved across cell types. HIMs likely should exhibit similar characteristics. If not, the contrary claim should be backed up.</w:t>
+        <w:t xml:space="preserve"> HIMs that contain housekeeping genes from orthogonal datasets and annotations; following that up with the characterization of such HIMs across cell types. Do they share TFs? Do they form the spatial clusters in each cell type? If HIM is indeed a nuclear genome organization unit, we would expect to see this. Years of chromatin organization studies have shown that compartment and topologically associating domains are largely conserved across cell types. HIMs likely should exhibit similar characteristics. If not, the contrary claim should be backed up.</w:t>
       </w:r>
       <w:r>
         <w:rPr>
@@ -1556,21 +1667,28 @@
         </w:numPr>
         <w:rPr>
           <w:rFonts w:ascii="Arial" w:eastAsia="Times New Roman" w:hAnsi="Arial" w:cs="Arial"/>
-          <w:color w:val="000000" w:themeColor="text1"/>
-        </w:rPr>
-      </w:pPr>
-      <w:r>
-        <w:rPr>
-          <w:rFonts w:ascii="Arial" w:eastAsia="Times New Roman" w:hAnsi="Arial" w:cs="Arial"/>
-          <w:color w:val="000000" w:themeColor="text1"/>
-        </w:rPr>
-        <w:t xml:space="preserve">To directly address this question, we will add motif enrichment for each HIM, </w:t>
+          <w:color w:val="A6A6A6" w:themeColor="background1" w:themeShade="A6"/>
+        </w:rPr>
+      </w:pPr>
+      <w:r>
+        <w:rPr>
+          <w:rFonts w:ascii="Arial" w:eastAsia="Times New Roman" w:hAnsi="Arial" w:cs="Arial"/>
+          <w:color w:val="A6A6A6" w:themeColor="background1" w:themeShade="A6"/>
+        </w:rPr>
+        <w:t>To directly address this question, we will add</w:t>
+      </w:r>
+      <w:r>
+        <w:rPr>
+          <w:rFonts w:ascii="Arial" w:eastAsia="Times New Roman" w:hAnsi="Arial" w:cs="Arial"/>
+          <w:color w:val="A6A6A6" w:themeColor="background1" w:themeShade="A6"/>
+        </w:rPr>
+        <w:t xml:space="preserve"> </w:t>
       </w:r>
       <w:proofErr w:type="spellStart"/>
       <w:r>
         <w:rPr>
           <w:rFonts w:ascii="Arial" w:eastAsia="Times New Roman" w:hAnsi="Arial" w:cs="Arial"/>
-          <w:color w:val="000000" w:themeColor="text1"/>
+          <w:color w:val="A6A6A6" w:themeColor="background1" w:themeShade="A6"/>
         </w:rPr>
         <w:t>ChIP-seq</w:t>
       </w:r>
@@ -1578,17 +1696,28 @@
       <w:r>
         <w:rPr>
           <w:rFonts w:ascii="Arial" w:eastAsia="Times New Roman" w:hAnsi="Arial" w:cs="Arial"/>
-          <w:color w:val="000000" w:themeColor="text1"/>
+          <w:color w:val="A6A6A6" w:themeColor="background1" w:themeShade="A6"/>
         </w:rPr>
         <w:t xml:space="preserve"> enrichment when applicable.</w:t>
       </w:r>
       <w:r>
         <w:rPr>
           <w:rFonts w:ascii="Arial" w:eastAsia="Times New Roman" w:hAnsi="Arial" w:cs="Arial"/>
-          <w:color w:val="000000" w:themeColor="text1"/>
+          <w:color w:val="A6A6A6" w:themeColor="background1" w:themeShade="A6"/>
         </w:rPr>
         <w:t xml:space="preserve"> Enhancers has multiple TFs.</w:t>
       </w:r>
+    </w:p>
+    <w:p>
+      <w:pPr>
+        <w:pStyle w:val="ListParagraph"/>
+        <w:rPr>
+          <w:rFonts w:ascii="Arial" w:eastAsia="Times New Roman" w:hAnsi="Arial" w:cs="Arial"/>
+          <w:color w:val="000000" w:themeColor="text1"/>
+        </w:rPr>
+      </w:pPr>
+      <w:bookmarkStart w:id="0" w:name="_GoBack"/>
+      <w:bookmarkEnd w:id="0"/>
     </w:p>
     <w:p>
       <w:pPr>
@@ -1607,6 +1736,7 @@
           <w:rFonts w:ascii="Arial" w:eastAsia="Times New Roman" w:hAnsi="Arial" w:cs="Arial"/>
           <w:color w:val="000000" w:themeColor="text1"/>
         </w:rPr>
+        <w:lastRenderedPageBreak/>
         <w:t xml:space="preserve">It is challenging to test that the proportion of shared genes between two HIMs from two cell types is significant. I </w:t>
       </w:r>
       <w:r>
@@ -1716,7 +1846,563 @@
           <w:rFonts w:ascii="Arial" w:eastAsia="Times New Roman" w:hAnsi="Arial" w:cs="Arial"/>
           <w:color w:val="000000" w:themeColor="text1"/>
         </w:rPr>
+        <w:br/>
+      </w:r>
+      <w:r>
+        <w:rPr>
+          <w:rFonts w:ascii="Arial" w:eastAsia="Times New Roman" w:hAnsi="Arial" w:cs="Arial"/>
+          <w:color w:val="000000" w:themeColor="text1"/>
+          <w:shd w:val="clear" w:color="auto" w:fill="FFFFFF"/>
+        </w:rPr>
+        <w:t>MINOR</w:t>
+      </w:r>
+      <w:r>
+        <w:rPr>
+          <w:rFonts w:ascii="Arial" w:eastAsia="Times New Roman" w:hAnsi="Arial" w:cs="Arial"/>
+          <w:color w:val="000000" w:themeColor="text1"/>
+        </w:rPr>
+        <w:br/>
+      </w:r>
+      <w:r>
+        <w:rPr>
+          <w:rFonts w:ascii="Arial" w:eastAsia="Times New Roman" w:hAnsi="Arial" w:cs="Arial"/>
+          <w:color w:val="000000" w:themeColor="text1"/>
+        </w:rPr>
+        <w:br/>
+      </w:r>
+      <w:r>
+        <w:rPr>
+          <w:rFonts w:ascii="Arial" w:eastAsia="Times New Roman" w:hAnsi="Arial" w:cs="Arial"/>
+          <w:color w:val="000000" w:themeColor="text1"/>
+          <w:shd w:val="clear" w:color="auto" w:fill="FFFFFF"/>
+        </w:rPr>
+        <w:t>Page 2. Referring to motif M as 'motif' is slightly confusing, since TFs also bind conserved DNA sequences and the collection of such sequences are also called 'motif'.  I suggest calling it a graph or network motif.</w:t>
+      </w:r>
+    </w:p>
+    <w:p>
+      <w:pPr>
+        <w:rPr>
+          <w:rFonts w:ascii="Arial" w:eastAsia="Times New Roman" w:hAnsi="Arial" w:cs="Arial"/>
+          <w:color w:val="000000" w:themeColor="text1"/>
+        </w:rPr>
+      </w:pPr>
+    </w:p>
+    <w:p>
+      <w:pPr>
+        <w:rPr>
+          <w:rFonts w:ascii="Arial" w:eastAsia="Times New Roman" w:hAnsi="Arial" w:cs="Arial"/>
+          <w:color w:val="000000" w:themeColor="text1"/>
+          <w:shd w:val="clear" w:color="auto" w:fill="FFFFFF"/>
+        </w:rPr>
+      </w:pPr>
+      <w:r>
+        <w:rPr>
+          <w:rFonts w:ascii="Arial" w:eastAsia="Times New Roman" w:hAnsi="Arial" w:cs="Arial"/>
+          <w:b/>
+          <w:color w:val="000000" w:themeColor="text1"/>
+        </w:rPr>
+        <w:t>Response</w:t>
+      </w:r>
+      <w:r>
+        <w:rPr>
+          <w:rFonts w:ascii="Arial" w:eastAsia="Times New Roman" w:hAnsi="Arial" w:cs="Arial"/>
+          <w:color w:val="000000" w:themeColor="text1"/>
+        </w:rPr>
+        <w:t>: Done.</w:t>
+      </w:r>
+      <w:r>
+        <w:rPr>
+          <w:rFonts w:ascii="Arial" w:eastAsia="Times New Roman" w:hAnsi="Arial" w:cs="Arial"/>
+          <w:color w:val="000000" w:themeColor="text1"/>
+        </w:rPr>
+        <w:br/>
+      </w:r>
+      <w:r>
+        <w:rPr>
+          <w:rFonts w:ascii="Arial" w:eastAsia="Times New Roman" w:hAnsi="Arial" w:cs="Arial"/>
+          <w:color w:val="000000" w:themeColor="text1"/>
+        </w:rPr>
+        <w:br/>
+      </w:r>
+      <w:r>
+        <w:rPr>
+          <w:rFonts w:ascii="Arial" w:eastAsia="Times New Roman" w:hAnsi="Arial" w:cs="Arial"/>
+          <w:color w:val="000000" w:themeColor="text1"/>
+          <w:shd w:val="clear" w:color="auto" w:fill="FFFFFF"/>
+        </w:rPr>
+        <w:t>Page 2-3. "for each pair of gene loci within 10Mb, we use the “observed over expected” (O/E) quantity (we use O/E&gt;1 as the cutoff in this work but we found that our main results are largely consistent with different cutoffs; see Supplementary Results)" I believe this is the O/E of Hi-C contact matrix. Maybe clarify this as Hi-C has been barely introduced in the text at this point.</w:t>
+      </w:r>
+    </w:p>
+    <w:p>
+      <w:pPr>
+        <w:rPr>
+          <w:rFonts w:ascii="Arial" w:eastAsia="Times New Roman" w:hAnsi="Arial" w:cs="Arial"/>
+          <w:color w:val="000000" w:themeColor="text1"/>
+        </w:rPr>
+      </w:pPr>
+    </w:p>
+    <w:p>
+      <w:pPr>
+        <w:rPr>
+          <w:rFonts w:ascii="Arial" w:eastAsia="Times New Roman" w:hAnsi="Arial" w:cs="Arial"/>
+          <w:color w:val="000000" w:themeColor="text1"/>
+          <w:shd w:val="clear" w:color="auto" w:fill="FFFFFF"/>
+        </w:rPr>
+      </w:pPr>
+      <w:r>
+        <w:rPr>
+          <w:rFonts w:ascii="Arial" w:eastAsia="Times New Roman" w:hAnsi="Arial" w:cs="Arial"/>
+          <w:b/>
+          <w:color w:val="000000" w:themeColor="text1"/>
+        </w:rPr>
+        <w:t>Response</w:t>
+      </w:r>
+      <w:r>
+        <w:rPr>
+          <w:rFonts w:ascii="Arial" w:eastAsia="Times New Roman" w:hAnsi="Arial" w:cs="Arial"/>
+          <w:color w:val="000000" w:themeColor="text1"/>
+        </w:rPr>
+        <w:t xml:space="preserve">: </w:t>
+      </w:r>
+      <w:r>
+        <w:rPr>
+          <w:rFonts w:ascii="Arial" w:eastAsia="Times New Roman" w:hAnsi="Arial" w:cs="Arial"/>
+          <w:color w:val="000000" w:themeColor="text1"/>
+          <w:shd w:val="clear" w:color="auto" w:fill="FFFFFF"/>
+        </w:rPr>
+        <w:t xml:space="preserve">(O/E) quantity </w:t>
+      </w:r>
+      <w:r>
+        <w:rPr>
+          <w:rFonts w:ascii="Arial" w:eastAsia="Times New Roman" w:hAnsi="Arial" w:cs="Arial"/>
+          <w:color w:val="000000" w:themeColor="text1"/>
+          <w:shd w:val="clear" w:color="auto" w:fill="FFFFFF"/>
+        </w:rPr>
+        <w:sym w:font="Wingdings" w:char="F0E0"/>
+      </w:r>
+      <w:r>
+        <w:rPr>
+          <w:rFonts w:ascii="Arial" w:eastAsia="Times New Roman" w:hAnsi="Arial" w:cs="Arial"/>
+          <w:color w:val="000000" w:themeColor="text1"/>
+          <w:shd w:val="clear" w:color="auto" w:fill="FFFFFF"/>
+        </w:rPr>
+        <w:t xml:space="preserve"> (O/E) quantity in the Hi-C data.</w:t>
+      </w:r>
+      <w:r>
+        <w:rPr>
+          <w:rFonts w:ascii="Arial" w:eastAsia="Times New Roman" w:hAnsi="Arial" w:cs="Arial"/>
+          <w:color w:val="000000" w:themeColor="text1"/>
+        </w:rPr>
+        <w:br/>
+      </w:r>
+      <w:r>
+        <w:rPr>
+          <w:rFonts w:ascii="Arial" w:eastAsia="Times New Roman" w:hAnsi="Arial" w:cs="Arial"/>
+          <w:color w:val="000000" w:themeColor="text1"/>
+        </w:rPr>
+        <w:br/>
+      </w:r>
+      <w:r>
+        <w:rPr>
+          <w:rFonts w:ascii="Arial" w:eastAsia="Times New Roman" w:hAnsi="Arial" w:cs="Arial"/>
+          <w:color w:val="000000" w:themeColor="text1"/>
+          <w:shd w:val="clear" w:color="auto" w:fill="FFFFFF"/>
+        </w:rPr>
+        <w:t>Page 5. “HIMs tend to be near the interior of the nucleus where transcriptions are more active” - &gt; “HIMs tend to be near the interior of the nucleus where there is more transcription”</w:t>
+      </w:r>
+    </w:p>
+    <w:p>
+      <w:pPr>
+        <w:rPr>
+          <w:rFonts w:ascii="Arial" w:eastAsia="Times New Roman" w:hAnsi="Arial" w:cs="Arial"/>
+          <w:color w:val="000000" w:themeColor="text1"/>
+          <w:shd w:val="clear" w:color="auto" w:fill="FFFFFF"/>
+        </w:rPr>
+      </w:pPr>
+    </w:p>
+    <w:p>
+      <w:pPr>
+        <w:rPr>
+          <w:rFonts w:ascii="Arial" w:eastAsia="Times New Roman" w:hAnsi="Arial" w:cs="Arial"/>
+          <w:color w:val="000000" w:themeColor="text1"/>
+          <w:shd w:val="clear" w:color="auto" w:fill="FFFFFF"/>
+        </w:rPr>
+      </w:pPr>
+      <w:r>
+        <w:rPr>
+          <w:rFonts w:ascii="Arial" w:eastAsia="Times New Roman" w:hAnsi="Arial" w:cs="Arial"/>
+          <w:b/>
+          <w:color w:val="000000" w:themeColor="text1"/>
+          <w:shd w:val="clear" w:color="auto" w:fill="FFFFFF"/>
+        </w:rPr>
+        <w:t>Response</w:t>
+      </w:r>
+      <w:r>
+        <w:rPr>
+          <w:rFonts w:ascii="Arial" w:eastAsia="Times New Roman" w:hAnsi="Arial" w:cs="Arial"/>
+          <w:color w:val="000000" w:themeColor="text1"/>
+          <w:shd w:val="clear" w:color="auto" w:fill="FFFFFF"/>
+        </w:rPr>
+        <w:t>: Done.</w:t>
+      </w:r>
+    </w:p>
+    <w:p>
+      <w:pPr>
+        <w:rPr>
+          <w:rFonts w:ascii="Times New Roman" w:eastAsia="Times New Roman" w:hAnsi="Times New Roman" w:cs="Times New Roman"/>
+          <w:color w:val="000000" w:themeColor="text1"/>
+        </w:rPr>
+      </w:pPr>
+    </w:p>
+    <w:p>
+      <w:pPr>
+        <w:rPr>
+          <w:color w:val="000000" w:themeColor="text1"/>
+        </w:rPr>
+      </w:pPr>
+    </w:p>
+    <w:p>
+      <w:pPr>
+        <w:rPr>
+          <w:color w:val="000000" w:themeColor="text1"/>
+        </w:rPr>
+      </w:pPr>
+    </w:p>
+    <w:p>
+      <w:pPr>
+        <w:rPr>
+          <w:rFonts w:ascii="Arial" w:eastAsia="Times New Roman" w:hAnsi="Arial" w:cs="Arial"/>
+          <w:color w:val="000000" w:themeColor="text1"/>
+          <w:shd w:val="clear" w:color="auto" w:fill="FFFFFF"/>
+        </w:rPr>
+      </w:pPr>
+      <w:r>
+        <w:rPr>
+          <w:rFonts w:ascii="Arial" w:eastAsia="Times New Roman" w:hAnsi="Arial" w:cs="Arial"/>
+          <w:color w:val="000000" w:themeColor="text1"/>
+          <w:shd w:val="clear" w:color="auto" w:fill="FFFFFF"/>
+        </w:rPr>
+        <w:t>----------- Overall evaluation -----------</w:t>
+      </w:r>
+      <w:r>
+        <w:rPr>
+          <w:rFonts w:ascii="Arial" w:eastAsia="Times New Roman" w:hAnsi="Arial" w:cs="Arial"/>
+          <w:color w:val="000000" w:themeColor="text1"/>
+        </w:rPr>
+        <w:br/>
+      </w:r>
+      <w:r>
+        <w:rPr>
+          <w:rFonts w:ascii="Arial" w:eastAsia="Times New Roman" w:hAnsi="Arial" w:cs="Arial"/>
+          <w:color w:val="000000" w:themeColor="text1"/>
+          <w:shd w:val="clear" w:color="auto" w:fill="FFFFFF"/>
+        </w:rPr>
+        <w:t xml:space="preserve">The authors propose MOCHI, a graph clustering algorithm that aims to identify groups of loci and TFs where the loci are strongly </w:t>
+      </w:r>
+      <w:proofErr w:type="gramStart"/>
+      <w:r>
+        <w:rPr>
+          <w:rFonts w:ascii="Arial" w:eastAsia="Times New Roman" w:hAnsi="Arial" w:cs="Arial"/>
+          <w:color w:val="000000" w:themeColor="text1"/>
+          <w:shd w:val="clear" w:color="auto" w:fill="FFFFFF"/>
+        </w:rPr>
+        <w:t>interacting, and</w:t>
+      </w:r>
+      <w:proofErr w:type="gramEnd"/>
+      <w:r>
+        <w:rPr>
+          <w:rFonts w:ascii="Arial" w:eastAsia="Times New Roman" w:hAnsi="Arial" w:cs="Arial"/>
+          <w:color w:val="000000" w:themeColor="text1"/>
+          <w:shd w:val="clear" w:color="auto" w:fill="FFFFFF"/>
+        </w:rPr>
+        <w:t xml:space="preserve"> are regulated by the chosen TFs. The idea of jointly analyzing the chromosome conformation data and gene regulatory network is extremely important and this represents a step forward in that direction. The clustering approach is based on the definition of a 4-node subgraph made of 2 TFs and two loci. The algorithm is a recursive bi-partitioning of the graph that aims to minimize the cuts of those motifs.</w:t>
+      </w:r>
+      <w:r>
+        <w:rPr>
+          <w:rFonts w:ascii="Arial" w:eastAsia="Times New Roman" w:hAnsi="Arial" w:cs="Arial"/>
+          <w:color w:val="000000" w:themeColor="text1"/>
+        </w:rPr>
+        <w:br/>
+      </w:r>
+      <w:r>
+        <w:rPr>
+          <w:rFonts w:ascii="Arial" w:eastAsia="Times New Roman" w:hAnsi="Arial" w:cs="Arial"/>
+          <w:color w:val="000000" w:themeColor="text1"/>
+        </w:rPr>
+        <w:br/>
+      </w:r>
+      <w:r>
+        <w:rPr>
+          <w:rFonts w:ascii="Arial" w:eastAsia="Times New Roman" w:hAnsi="Arial" w:cs="Arial"/>
+          <w:color w:val="000000" w:themeColor="text1"/>
+          <w:shd w:val="clear" w:color="auto" w:fill="FFFFFF"/>
+        </w:rPr>
+        <w:t>While I like the general idea of the paper, I find it suffers from several shortcomings:</w:t>
+      </w:r>
+      <w:r>
+        <w:rPr>
+          <w:rFonts w:ascii="Arial" w:eastAsia="Times New Roman" w:hAnsi="Arial" w:cs="Arial"/>
+          <w:color w:val="000000" w:themeColor="text1"/>
+        </w:rPr>
+        <w:br/>
+      </w:r>
+      <w:r>
+        <w:rPr>
+          <w:rFonts w:ascii="Arial" w:eastAsia="Times New Roman" w:hAnsi="Arial" w:cs="Arial"/>
+          <w:color w:val="000000" w:themeColor="text1"/>
+        </w:rPr>
+        <w:br/>
+      </w:r>
+      <w:r>
+        <w:rPr>
+          <w:rFonts w:ascii="Arial" w:eastAsia="Times New Roman" w:hAnsi="Arial" w:cs="Arial"/>
+          <w:color w:val="000000" w:themeColor="text1"/>
+          <w:shd w:val="clear" w:color="auto" w:fill="FFFFFF"/>
+        </w:rPr>
+        <w:t>1) The algorithm does not provide any kind of statistical significance of the clusters (HIMs) found.</w:t>
+      </w:r>
+    </w:p>
+    <w:p>
+      <w:pPr>
+        <w:rPr>
+          <w:rFonts w:ascii="Arial" w:eastAsia="Times New Roman" w:hAnsi="Arial" w:cs="Arial"/>
+          <w:color w:val="000000" w:themeColor="text1"/>
+        </w:rPr>
+      </w:pPr>
+    </w:p>
+    <w:p>
+      <w:pPr>
+        <w:rPr>
+          <w:rFonts w:ascii="Arial" w:eastAsia="Times New Roman" w:hAnsi="Arial" w:cs="Arial"/>
+          <w:color w:val="000000" w:themeColor="text1"/>
+        </w:rPr>
+      </w:pPr>
+      <w:r>
+        <w:rPr>
+          <w:rFonts w:ascii="Arial" w:eastAsia="Times New Roman" w:hAnsi="Arial" w:cs="Arial"/>
+          <w:b/>
+          <w:color w:val="000000" w:themeColor="text1"/>
+        </w:rPr>
         <w:lastRenderedPageBreak/>
+        <w:t xml:space="preserve">Response: </w:t>
+      </w:r>
+      <w:r>
+        <w:rPr>
+          <w:rFonts w:ascii="Arial" w:eastAsia="Times New Roman" w:hAnsi="Arial" w:cs="Arial"/>
+          <w:color w:val="000000" w:themeColor="text1"/>
+        </w:rPr>
+        <w:t xml:space="preserve">I think the </w:t>
+      </w:r>
+      <w:r>
+        <w:rPr>
+          <w:rFonts w:ascii="Arial" w:eastAsia="Times New Roman" w:hAnsi="Arial" w:cs="Arial"/>
+          <w:color w:val="000000" w:themeColor="text1"/>
+        </w:rPr>
+        <w:t>critic</w:t>
+      </w:r>
+      <w:r>
+        <w:rPr>
+          <w:rFonts w:ascii="Arial" w:eastAsia="Times New Roman" w:hAnsi="Arial" w:cs="Arial"/>
+          <w:color w:val="000000" w:themeColor="text1"/>
+        </w:rPr>
+        <w:t xml:space="preserve"> is unfair to spectral clustering methods including MOCHI because s</w:t>
+      </w:r>
+      <w:r>
+        <w:rPr>
+          <w:rFonts w:ascii="Arial" w:eastAsia="Times New Roman" w:hAnsi="Arial" w:cs="Arial"/>
+          <w:color w:val="000000" w:themeColor="text1"/>
+        </w:rPr>
+        <w:t>pectral cluster</w:t>
+      </w:r>
+      <w:r>
+        <w:rPr>
+          <w:rFonts w:ascii="Arial" w:eastAsia="Times New Roman" w:hAnsi="Arial" w:cs="Arial"/>
+          <w:color w:val="000000" w:themeColor="text1"/>
+        </w:rPr>
+        <w:t xml:space="preserve">ing methods </w:t>
+      </w:r>
+      <w:r>
+        <w:rPr>
+          <w:rFonts w:ascii="Arial" w:eastAsia="Times New Roman" w:hAnsi="Arial" w:cs="Arial"/>
+          <w:color w:val="000000" w:themeColor="text1"/>
+        </w:rPr>
+        <w:t xml:space="preserve">are not designed to quantify </w:t>
+      </w:r>
+      <w:r>
+        <w:rPr>
+          <w:rFonts w:ascii="Arial" w:eastAsia="Times New Roman" w:hAnsi="Arial" w:cs="Arial"/>
+          <w:color w:val="000000" w:themeColor="text1"/>
+        </w:rPr>
+        <w:t xml:space="preserve">the </w:t>
+      </w:r>
+      <w:r>
+        <w:rPr>
+          <w:rFonts w:ascii="Arial" w:eastAsia="Times New Roman" w:hAnsi="Arial" w:cs="Arial"/>
+          <w:color w:val="000000" w:themeColor="text1"/>
+        </w:rPr>
+        <w:t>statistical significance</w:t>
+      </w:r>
+      <w:r>
+        <w:rPr>
+          <w:rFonts w:ascii="Arial" w:eastAsia="Times New Roman" w:hAnsi="Arial" w:cs="Arial"/>
+          <w:color w:val="000000" w:themeColor="text1"/>
+        </w:rPr>
+        <w:t xml:space="preserve"> of individual clusters</w:t>
+      </w:r>
+      <w:r>
+        <w:rPr>
+          <w:rFonts w:ascii="Arial" w:eastAsia="Times New Roman" w:hAnsi="Arial" w:cs="Arial"/>
+          <w:color w:val="000000" w:themeColor="text1"/>
+        </w:rPr>
+        <w:t>, directly or indirectly</w:t>
+      </w:r>
+      <w:r>
+        <w:rPr>
+          <w:rFonts w:ascii="Arial" w:eastAsia="Times New Roman" w:hAnsi="Arial" w:cs="Arial"/>
+          <w:color w:val="000000" w:themeColor="text1"/>
+        </w:rPr>
+        <w:t xml:space="preserve">. </w:t>
+      </w:r>
+      <w:r>
+        <w:rPr>
+          <w:rFonts w:ascii="Arial" w:eastAsia="Times New Roman" w:hAnsi="Arial" w:cs="Arial"/>
+          <w:color w:val="000000" w:themeColor="text1"/>
+        </w:rPr>
+        <w:t>W</w:t>
+      </w:r>
+      <w:r>
+        <w:rPr>
+          <w:rFonts w:ascii="Arial" w:eastAsia="Times New Roman" w:hAnsi="Arial" w:cs="Arial"/>
+          <w:color w:val="000000" w:themeColor="text1"/>
+        </w:rPr>
+        <w:t xml:space="preserve">e </w:t>
+      </w:r>
+      <w:r>
+        <w:rPr>
+          <w:rFonts w:ascii="Arial" w:eastAsia="Times New Roman" w:hAnsi="Arial" w:cs="Arial"/>
+          <w:color w:val="000000" w:themeColor="text1"/>
+        </w:rPr>
+        <w:t xml:space="preserve">theoretically </w:t>
+      </w:r>
+      <w:r>
+        <w:rPr>
+          <w:rFonts w:ascii="Arial" w:eastAsia="Times New Roman" w:hAnsi="Arial" w:cs="Arial"/>
+          <w:color w:val="000000" w:themeColor="text1"/>
+        </w:rPr>
+        <w:t>proved that</w:t>
+      </w:r>
+      <w:r>
+        <w:rPr>
+          <w:rFonts w:ascii="Arial" w:eastAsia="Times New Roman" w:hAnsi="Arial" w:cs="Arial"/>
+          <w:color w:val="000000" w:themeColor="text1"/>
+        </w:rPr>
+        <w:t xml:space="preserve"> the identified HIMs</w:t>
+      </w:r>
+      <w:r>
+        <w:rPr>
+          <w:rFonts w:ascii="Arial" w:eastAsia="Times New Roman" w:hAnsi="Arial" w:cs="Arial"/>
+          <w:color w:val="000000" w:themeColor="text1"/>
+        </w:rPr>
+        <w:t xml:space="preserve"> are near</w:t>
+      </w:r>
+      <w:r>
+        <w:rPr>
+          <w:rFonts w:ascii="Arial" w:eastAsia="Times New Roman" w:hAnsi="Arial" w:cs="Arial"/>
+          <w:color w:val="000000" w:themeColor="text1"/>
+        </w:rPr>
+        <w:t xml:space="preserve"> </w:t>
+      </w:r>
+      <w:r>
+        <w:rPr>
+          <w:rFonts w:ascii="Arial" w:eastAsia="Times New Roman" w:hAnsi="Arial" w:cs="Arial"/>
+          <w:color w:val="000000" w:themeColor="text1"/>
+        </w:rPr>
+        <w:t>optimal</w:t>
+      </w:r>
+      <w:r>
+        <w:rPr>
+          <w:rFonts w:ascii="Arial" w:eastAsia="Times New Roman" w:hAnsi="Arial" w:cs="Arial"/>
+          <w:color w:val="000000" w:themeColor="text1"/>
+        </w:rPr>
+        <w:t xml:space="preserve">. Do you think </w:t>
+      </w:r>
+      <w:r>
+        <w:rPr>
+          <w:rFonts w:ascii="Arial" w:eastAsia="Times New Roman" w:hAnsi="Arial" w:cs="Arial"/>
+          <w:color w:val="000000" w:themeColor="text1"/>
+        </w:rPr>
+        <w:t xml:space="preserve">shall </w:t>
+      </w:r>
+      <w:r>
+        <w:rPr>
+          <w:rFonts w:ascii="Arial" w:eastAsia="Times New Roman" w:hAnsi="Arial" w:cs="Arial"/>
+          <w:color w:val="000000" w:themeColor="text1"/>
+        </w:rPr>
+        <w:t xml:space="preserve">we </w:t>
+      </w:r>
+      <w:r>
+        <w:rPr>
+          <w:rFonts w:ascii="Arial" w:eastAsia="Times New Roman" w:hAnsi="Arial" w:cs="Arial"/>
+          <w:color w:val="000000" w:themeColor="text1"/>
+        </w:rPr>
+        <w:t>address</w:t>
+      </w:r>
+      <w:r>
+        <w:rPr>
+          <w:rFonts w:ascii="Arial" w:eastAsia="Times New Roman" w:hAnsi="Arial" w:cs="Arial"/>
+          <w:color w:val="000000" w:themeColor="text1"/>
+        </w:rPr>
+        <w:t xml:space="preserve"> this </w:t>
+      </w:r>
+      <w:r>
+        <w:rPr>
+          <w:rFonts w:ascii="Arial" w:eastAsia="Times New Roman" w:hAnsi="Arial" w:cs="Arial"/>
+          <w:color w:val="000000" w:themeColor="text1"/>
+        </w:rPr>
+        <w:t>comment</w:t>
+      </w:r>
+      <w:r>
+        <w:rPr>
+          <w:rFonts w:ascii="Arial" w:eastAsia="Times New Roman" w:hAnsi="Arial" w:cs="Arial"/>
+          <w:color w:val="000000" w:themeColor="text1"/>
+        </w:rPr>
+        <w:t xml:space="preserve">? </w:t>
+      </w:r>
+    </w:p>
+    <w:p>
+      <w:pPr>
+        <w:rPr>
+          <w:rFonts w:ascii="Arial" w:eastAsia="Times New Roman" w:hAnsi="Arial" w:cs="Arial"/>
+          <w:color w:val="000000" w:themeColor="text1"/>
+        </w:rPr>
+      </w:pPr>
+      <w:r>
+        <w:rPr>
+          <w:rFonts w:ascii="Arial" w:eastAsia="Times New Roman" w:hAnsi="Arial" w:cs="Arial"/>
+          <w:color w:val="000000" w:themeColor="text1"/>
+        </w:rPr>
+        <w:t>Give a try.</w:t>
+      </w:r>
+      <w:r>
+        <w:rPr>
+          <w:rFonts w:ascii="Arial" w:eastAsia="Times New Roman" w:hAnsi="Arial" w:cs="Arial"/>
+          <w:color w:val="000000" w:themeColor="text1"/>
+        </w:rPr>
+        <w:t xml:space="preserve"> </w:t>
+      </w:r>
+    </w:p>
+    <w:p>
+      <w:pPr>
+        <w:rPr>
+          <w:rFonts w:ascii="Arial" w:eastAsia="Times New Roman" w:hAnsi="Arial" w:cs="Arial"/>
+          <w:color w:val="000000" w:themeColor="text1"/>
+        </w:rPr>
+      </w:pPr>
+      <w:r>
+        <w:rPr>
+          <w:rFonts w:ascii="Arial" w:eastAsia="Times New Roman" w:hAnsi="Arial" w:cs="Arial"/>
+          <w:color w:val="000000" w:themeColor="text1"/>
+        </w:rPr>
         <w:br/>
       </w:r>
       <w:r>
@@ -1725,572 +2411,7 @@
           <w:color w:val="000000" w:themeColor="text1"/>
           <w:shd w:val="clear" w:color="auto" w:fill="FFFFFF"/>
         </w:rPr>
-        <w:t>MINOR</w:t>
-      </w:r>
-      <w:r>
-        <w:rPr>
-          <w:rFonts w:ascii="Arial" w:eastAsia="Times New Roman" w:hAnsi="Arial" w:cs="Arial"/>
-          <w:color w:val="000000" w:themeColor="text1"/>
-        </w:rPr>
-        <w:br/>
-      </w:r>
-      <w:r>
-        <w:rPr>
-          <w:rFonts w:ascii="Arial" w:eastAsia="Times New Roman" w:hAnsi="Arial" w:cs="Arial"/>
-          <w:color w:val="000000" w:themeColor="text1"/>
-        </w:rPr>
-        <w:br/>
-      </w:r>
-      <w:r>
-        <w:rPr>
-          <w:rFonts w:ascii="Arial" w:eastAsia="Times New Roman" w:hAnsi="Arial" w:cs="Arial"/>
-          <w:color w:val="000000" w:themeColor="text1"/>
-          <w:shd w:val="clear" w:color="auto" w:fill="FFFFFF"/>
-        </w:rPr>
-        <w:t>Page 2. Referring to motif M as 'motif' is slightly confusing, since TFs also bind conserved DNA sequences and the collection of such sequences are also called 'motif'.  I suggest calling it a graph or network motif.</w:t>
-      </w:r>
-    </w:p>
-    <w:p>
-      <w:pPr>
-        <w:rPr>
-          <w:rFonts w:ascii="Arial" w:eastAsia="Times New Roman" w:hAnsi="Arial" w:cs="Arial"/>
-          <w:color w:val="000000" w:themeColor="text1"/>
-        </w:rPr>
-      </w:pPr>
-    </w:p>
-    <w:p>
-      <w:pPr>
-        <w:rPr>
-          <w:rFonts w:ascii="Arial" w:eastAsia="Times New Roman" w:hAnsi="Arial" w:cs="Arial"/>
-          <w:color w:val="000000" w:themeColor="text1"/>
-          <w:shd w:val="clear" w:color="auto" w:fill="FFFFFF"/>
-        </w:rPr>
-      </w:pPr>
-      <w:r>
-        <w:rPr>
-          <w:rFonts w:ascii="Arial" w:eastAsia="Times New Roman" w:hAnsi="Arial" w:cs="Arial"/>
-          <w:b/>
-          <w:color w:val="000000" w:themeColor="text1"/>
-        </w:rPr>
-        <w:t>Response</w:t>
-      </w:r>
-      <w:r>
-        <w:rPr>
-          <w:rFonts w:ascii="Arial" w:eastAsia="Times New Roman" w:hAnsi="Arial" w:cs="Arial"/>
-          <w:color w:val="000000" w:themeColor="text1"/>
-        </w:rPr>
-        <w:t>: Done.</w:t>
-      </w:r>
-      <w:r>
-        <w:rPr>
-          <w:rFonts w:ascii="Arial" w:eastAsia="Times New Roman" w:hAnsi="Arial" w:cs="Arial"/>
-          <w:color w:val="000000" w:themeColor="text1"/>
-        </w:rPr>
-        <w:br/>
-      </w:r>
-      <w:r>
-        <w:rPr>
-          <w:rFonts w:ascii="Arial" w:eastAsia="Times New Roman" w:hAnsi="Arial" w:cs="Arial"/>
-          <w:color w:val="000000" w:themeColor="text1"/>
-        </w:rPr>
-        <w:br/>
-      </w:r>
-      <w:r>
-        <w:rPr>
-          <w:rFonts w:ascii="Arial" w:eastAsia="Times New Roman" w:hAnsi="Arial" w:cs="Arial"/>
-          <w:color w:val="000000" w:themeColor="text1"/>
-          <w:shd w:val="clear" w:color="auto" w:fill="FFFFFF"/>
-        </w:rPr>
-        <w:t>Page 2-3. "for each pair of gene loci within 10Mb, we use the “observed over expected” (O/E) quantity (we use O/E&gt;1 as the cutoff in this work but we found that our main results are largely consistent with different cutoffs; see Supplementary Results)" I believe this is the O/E of Hi-C contact matrix. Maybe clarify this as Hi-C has been barely introduced in the text at this point.</w:t>
-      </w:r>
-    </w:p>
-    <w:p>
-      <w:pPr>
-        <w:rPr>
-          <w:rFonts w:ascii="Arial" w:eastAsia="Times New Roman" w:hAnsi="Arial" w:cs="Arial"/>
-          <w:color w:val="000000" w:themeColor="text1"/>
-        </w:rPr>
-      </w:pPr>
-    </w:p>
-    <w:p>
-      <w:pPr>
-        <w:rPr>
-          <w:rFonts w:ascii="Arial" w:eastAsia="Times New Roman" w:hAnsi="Arial" w:cs="Arial"/>
-          <w:color w:val="000000" w:themeColor="text1"/>
-          <w:shd w:val="clear" w:color="auto" w:fill="FFFFFF"/>
-        </w:rPr>
-      </w:pPr>
-      <w:r>
-        <w:rPr>
-          <w:rFonts w:ascii="Arial" w:eastAsia="Times New Roman" w:hAnsi="Arial" w:cs="Arial"/>
-          <w:b/>
-          <w:color w:val="000000" w:themeColor="text1"/>
-        </w:rPr>
-        <w:t>Response</w:t>
-      </w:r>
-      <w:r>
-        <w:rPr>
-          <w:rFonts w:ascii="Arial" w:eastAsia="Times New Roman" w:hAnsi="Arial" w:cs="Arial"/>
-          <w:color w:val="000000" w:themeColor="text1"/>
-        </w:rPr>
-        <w:t xml:space="preserve">: </w:t>
-      </w:r>
-      <w:r>
-        <w:rPr>
-          <w:rFonts w:ascii="Arial" w:eastAsia="Times New Roman" w:hAnsi="Arial" w:cs="Arial"/>
-          <w:color w:val="000000" w:themeColor="text1"/>
-          <w:shd w:val="clear" w:color="auto" w:fill="FFFFFF"/>
-        </w:rPr>
-        <w:t xml:space="preserve">(O/E) quantity </w:t>
-      </w:r>
-      <w:r>
-        <w:rPr>
-          <w:rFonts w:ascii="Arial" w:eastAsia="Times New Roman" w:hAnsi="Arial" w:cs="Arial"/>
-          <w:color w:val="000000" w:themeColor="text1"/>
-          <w:shd w:val="clear" w:color="auto" w:fill="FFFFFF"/>
-        </w:rPr>
-        <w:sym w:font="Wingdings" w:char="F0E0"/>
-      </w:r>
-      <w:r>
-        <w:rPr>
-          <w:rFonts w:ascii="Arial" w:eastAsia="Times New Roman" w:hAnsi="Arial" w:cs="Arial"/>
-          <w:color w:val="000000" w:themeColor="text1"/>
-          <w:shd w:val="clear" w:color="auto" w:fill="FFFFFF"/>
-        </w:rPr>
-        <w:t xml:space="preserve"> (O/E) quantity in the Hi-C data.</w:t>
-      </w:r>
-      <w:r>
-        <w:rPr>
-          <w:rFonts w:ascii="Arial" w:eastAsia="Times New Roman" w:hAnsi="Arial" w:cs="Arial"/>
-          <w:color w:val="000000" w:themeColor="text1"/>
-        </w:rPr>
-        <w:br/>
-      </w:r>
-      <w:r>
-        <w:rPr>
-          <w:rFonts w:ascii="Arial" w:eastAsia="Times New Roman" w:hAnsi="Arial" w:cs="Arial"/>
-          <w:color w:val="000000" w:themeColor="text1"/>
-        </w:rPr>
-        <w:br/>
-      </w:r>
-      <w:r>
-        <w:rPr>
-          <w:rFonts w:ascii="Arial" w:eastAsia="Times New Roman" w:hAnsi="Arial" w:cs="Arial"/>
-          <w:color w:val="000000" w:themeColor="text1"/>
-          <w:shd w:val="clear" w:color="auto" w:fill="FFFFFF"/>
-        </w:rPr>
-        <w:t>Page 5. “HIMs tend to be near the interior of the nucleus where transcriptions are more active” - &gt; “HIMs tend to be near the interior of the nucleus where there is more transcription”</w:t>
-      </w:r>
-    </w:p>
-    <w:p>
-      <w:pPr>
-        <w:rPr>
-          <w:rFonts w:ascii="Arial" w:eastAsia="Times New Roman" w:hAnsi="Arial" w:cs="Arial"/>
-          <w:color w:val="000000" w:themeColor="text1"/>
-          <w:shd w:val="clear" w:color="auto" w:fill="FFFFFF"/>
-        </w:rPr>
-      </w:pPr>
-    </w:p>
-    <w:p>
-      <w:pPr>
-        <w:rPr>
-          <w:rFonts w:ascii="Arial" w:eastAsia="Times New Roman" w:hAnsi="Arial" w:cs="Arial"/>
-          <w:color w:val="000000" w:themeColor="text1"/>
-          <w:shd w:val="clear" w:color="auto" w:fill="FFFFFF"/>
-        </w:rPr>
-      </w:pPr>
-      <w:r>
-        <w:rPr>
-          <w:rFonts w:ascii="Arial" w:eastAsia="Times New Roman" w:hAnsi="Arial" w:cs="Arial"/>
-          <w:b/>
-          <w:color w:val="000000" w:themeColor="text1"/>
-          <w:shd w:val="clear" w:color="auto" w:fill="FFFFFF"/>
-        </w:rPr>
-        <w:t>Response</w:t>
-      </w:r>
-      <w:r>
-        <w:rPr>
-          <w:rFonts w:ascii="Arial" w:eastAsia="Times New Roman" w:hAnsi="Arial" w:cs="Arial"/>
-          <w:color w:val="000000" w:themeColor="text1"/>
-          <w:shd w:val="clear" w:color="auto" w:fill="FFFFFF"/>
-        </w:rPr>
-        <w:t>: Done.</w:t>
-      </w:r>
-    </w:p>
-    <w:p>
-      <w:pPr>
-        <w:rPr>
-          <w:rFonts w:ascii="Times New Roman" w:eastAsia="Times New Roman" w:hAnsi="Times New Roman" w:cs="Times New Roman"/>
-          <w:color w:val="000000" w:themeColor="text1"/>
-        </w:rPr>
-      </w:pPr>
-    </w:p>
-    <w:p>
-      <w:pPr>
-        <w:rPr>
-          <w:color w:val="000000" w:themeColor="text1"/>
-        </w:rPr>
-      </w:pPr>
-    </w:p>
-    <w:p>
-      <w:pPr>
-        <w:rPr>
-          <w:color w:val="000000" w:themeColor="text1"/>
-        </w:rPr>
-      </w:pPr>
-    </w:p>
-    <w:p>
-      <w:pPr>
-        <w:rPr>
-          <w:rFonts w:ascii="Arial" w:eastAsia="Times New Roman" w:hAnsi="Arial" w:cs="Arial"/>
-          <w:color w:val="000000" w:themeColor="text1"/>
-          <w:shd w:val="clear" w:color="auto" w:fill="FFFFFF"/>
-        </w:rPr>
-      </w:pPr>
-      <w:r>
-        <w:rPr>
-          <w:rFonts w:ascii="Arial" w:eastAsia="Times New Roman" w:hAnsi="Arial" w:cs="Arial"/>
-          <w:color w:val="000000" w:themeColor="text1"/>
-          <w:shd w:val="clear" w:color="auto" w:fill="FFFFFF"/>
-        </w:rPr>
-        <w:t>----------- Overall evaluation -----------</w:t>
-      </w:r>
-      <w:r>
-        <w:rPr>
-          <w:rFonts w:ascii="Arial" w:eastAsia="Times New Roman" w:hAnsi="Arial" w:cs="Arial"/>
-          <w:color w:val="000000" w:themeColor="text1"/>
-        </w:rPr>
-        <w:br/>
-      </w:r>
-      <w:r>
-        <w:rPr>
-          <w:rFonts w:ascii="Arial" w:eastAsia="Times New Roman" w:hAnsi="Arial" w:cs="Arial"/>
-          <w:color w:val="000000" w:themeColor="text1"/>
-          <w:shd w:val="clear" w:color="auto" w:fill="FFFFFF"/>
-        </w:rPr>
-        <w:t xml:space="preserve">The authors propose MOCHI, a graph clustering algorithm that aims to identify groups of loci and TFs where the loci are strongly </w:t>
-      </w:r>
-      <w:proofErr w:type="gramStart"/>
-      <w:r>
-        <w:rPr>
-          <w:rFonts w:ascii="Arial" w:eastAsia="Times New Roman" w:hAnsi="Arial" w:cs="Arial"/>
-          <w:color w:val="000000" w:themeColor="text1"/>
-          <w:shd w:val="clear" w:color="auto" w:fill="FFFFFF"/>
-        </w:rPr>
-        <w:t>interacting, and</w:t>
-      </w:r>
-      <w:proofErr w:type="gramEnd"/>
-      <w:r>
-        <w:rPr>
-          <w:rFonts w:ascii="Arial" w:eastAsia="Times New Roman" w:hAnsi="Arial" w:cs="Arial"/>
-          <w:color w:val="000000" w:themeColor="text1"/>
-          <w:shd w:val="clear" w:color="auto" w:fill="FFFFFF"/>
-        </w:rPr>
-        <w:t xml:space="preserve"> are regulated by the chosen TFs. The idea of jointly analyzing the chromosome conformation data and gene regulatory network is extremely important and this represents a step forward in that direction. The clustering approach is based on the definition of a 4-node subgraph made of 2 TFs and two loci. The algorithm is a recursive bi-partitioning of the graph that aims to minimize the cuts of those motifs.</w:t>
-      </w:r>
-      <w:r>
-        <w:rPr>
-          <w:rFonts w:ascii="Arial" w:eastAsia="Times New Roman" w:hAnsi="Arial" w:cs="Arial"/>
-          <w:color w:val="000000" w:themeColor="text1"/>
-        </w:rPr>
-        <w:br/>
-      </w:r>
-      <w:r>
-        <w:rPr>
-          <w:rFonts w:ascii="Arial" w:eastAsia="Times New Roman" w:hAnsi="Arial" w:cs="Arial"/>
-          <w:color w:val="000000" w:themeColor="text1"/>
-        </w:rPr>
-        <w:br/>
-      </w:r>
-      <w:r>
-        <w:rPr>
-          <w:rFonts w:ascii="Arial" w:eastAsia="Times New Roman" w:hAnsi="Arial" w:cs="Arial"/>
-          <w:color w:val="000000" w:themeColor="text1"/>
-          <w:shd w:val="clear" w:color="auto" w:fill="FFFFFF"/>
-        </w:rPr>
-        <w:t>While I like the general idea of the paper, I find it suffers from several shortcomings:</w:t>
-      </w:r>
-      <w:r>
-        <w:rPr>
-          <w:rFonts w:ascii="Arial" w:eastAsia="Times New Roman" w:hAnsi="Arial" w:cs="Arial"/>
-          <w:color w:val="000000" w:themeColor="text1"/>
-        </w:rPr>
-        <w:br/>
-      </w:r>
-      <w:r>
-        <w:rPr>
-          <w:rFonts w:ascii="Arial" w:eastAsia="Times New Roman" w:hAnsi="Arial" w:cs="Arial"/>
-          <w:color w:val="000000" w:themeColor="text1"/>
-        </w:rPr>
-        <w:br/>
-      </w:r>
-      <w:r>
-        <w:rPr>
-          <w:rFonts w:ascii="Arial" w:eastAsia="Times New Roman" w:hAnsi="Arial" w:cs="Arial"/>
-          <w:color w:val="000000" w:themeColor="text1"/>
-          <w:shd w:val="clear" w:color="auto" w:fill="FFFFFF"/>
-        </w:rPr>
-        <w:t>1) The algorithm does not provide any kind of statistical significance of the clusters (HIMs) found.</w:t>
-      </w:r>
-    </w:p>
-    <w:p>
-      <w:pPr>
-        <w:rPr>
-          <w:rFonts w:ascii="Arial" w:eastAsia="Times New Roman" w:hAnsi="Arial" w:cs="Arial"/>
-          <w:color w:val="000000" w:themeColor="text1"/>
-        </w:rPr>
-      </w:pPr>
-    </w:p>
-    <w:p>
-      <w:pPr>
-        <w:rPr>
-          <w:rFonts w:ascii="Arial" w:eastAsia="Times New Roman" w:hAnsi="Arial" w:cs="Arial"/>
-          <w:color w:val="000000" w:themeColor="text1"/>
-        </w:rPr>
-      </w:pPr>
-      <w:r>
-        <w:rPr>
-          <w:rFonts w:ascii="Arial" w:eastAsia="Times New Roman" w:hAnsi="Arial" w:cs="Arial"/>
-          <w:b/>
-          <w:color w:val="000000" w:themeColor="text1"/>
-        </w:rPr>
-        <w:t xml:space="preserve">Response: </w:t>
-      </w:r>
-      <w:r>
-        <w:rPr>
-          <w:rFonts w:ascii="Arial" w:eastAsia="Times New Roman" w:hAnsi="Arial" w:cs="Arial"/>
-          <w:color w:val="000000" w:themeColor="text1"/>
-        </w:rPr>
-        <w:t xml:space="preserve">I think the </w:t>
-      </w:r>
-      <w:r>
-        <w:rPr>
-          <w:rFonts w:ascii="Arial" w:eastAsia="Times New Roman" w:hAnsi="Arial" w:cs="Arial"/>
-          <w:color w:val="000000" w:themeColor="text1"/>
-        </w:rPr>
-        <w:t>critic</w:t>
-      </w:r>
-      <w:r>
-        <w:rPr>
-          <w:rFonts w:ascii="Arial" w:eastAsia="Times New Roman" w:hAnsi="Arial" w:cs="Arial"/>
-          <w:color w:val="000000" w:themeColor="text1"/>
-        </w:rPr>
-        <w:t xml:space="preserve"> is unfair to spectral clustering methods including MOCHI because s</w:t>
-      </w:r>
-      <w:r>
-        <w:rPr>
-          <w:rFonts w:ascii="Arial" w:eastAsia="Times New Roman" w:hAnsi="Arial" w:cs="Arial"/>
-          <w:color w:val="000000" w:themeColor="text1"/>
-        </w:rPr>
-        <w:t>pectral cluster</w:t>
-      </w:r>
-      <w:r>
-        <w:rPr>
-          <w:rFonts w:ascii="Arial" w:eastAsia="Times New Roman" w:hAnsi="Arial" w:cs="Arial"/>
-          <w:color w:val="000000" w:themeColor="text1"/>
-        </w:rPr>
-        <w:t xml:space="preserve">ing methods </w:t>
-      </w:r>
-      <w:r>
-        <w:rPr>
-          <w:rFonts w:ascii="Arial" w:eastAsia="Times New Roman" w:hAnsi="Arial" w:cs="Arial"/>
-          <w:color w:val="000000" w:themeColor="text1"/>
-        </w:rPr>
-        <w:t xml:space="preserve">are not designed to quantify </w:t>
-      </w:r>
-      <w:r>
-        <w:rPr>
-          <w:rFonts w:ascii="Arial" w:eastAsia="Times New Roman" w:hAnsi="Arial" w:cs="Arial"/>
-          <w:color w:val="000000" w:themeColor="text1"/>
-        </w:rPr>
-        <w:t xml:space="preserve">the </w:t>
-      </w:r>
-      <w:r>
-        <w:rPr>
-          <w:rFonts w:ascii="Arial" w:eastAsia="Times New Roman" w:hAnsi="Arial" w:cs="Arial"/>
-          <w:color w:val="000000" w:themeColor="text1"/>
-        </w:rPr>
-        <w:t>statistical significance</w:t>
-      </w:r>
-      <w:r>
-        <w:rPr>
-          <w:rFonts w:ascii="Arial" w:eastAsia="Times New Roman" w:hAnsi="Arial" w:cs="Arial"/>
-          <w:color w:val="000000" w:themeColor="text1"/>
-        </w:rPr>
-        <w:t xml:space="preserve"> of individual clusters</w:t>
-      </w:r>
-      <w:r>
-        <w:rPr>
-          <w:rFonts w:ascii="Arial" w:eastAsia="Times New Roman" w:hAnsi="Arial" w:cs="Arial"/>
-          <w:color w:val="000000" w:themeColor="text1"/>
-        </w:rPr>
-        <w:t>, directly or indirectly</w:t>
-      </w:r>
-      <w:r>
-        <w:rPr>
-          <w:rFonts w:ascii="Arial" w:eastAsia="Times New Roman" w:hAnsi="Arial" w:cs="Arial"/>
-          <w:color w:val="000000" w:themeColor="text1"/>
-        </w:rPr>
-        <w:t xml:space="preserve">. </w:t>
-      </w:r>
-      <w:r>
-        <w:rPr>
-          <w:rFonts w:ascii="Arial" w:eastAsia="Times New Roman" w:hAnsi="Arial" w:cs="Arial"/>
-          <w:color w:val="000000" w:themeColor="text1"/>
-        </w:rPr>
-        <w:t>W</w:t>
-      </w:r>
-      <w:r>
-        <w:rPr>
-          <w:rFonts w:ascii="Arial" w:eastAsia="Times New Roman" w:hAnsi="Arial" w:cs="Arial"/>
-          <w:color w:val="000000" w:themeColor="text1"/>
-        </w:rPr>
-        <w:t xml:space="preserve">e </w:t>
-      </w:r>
-      <w:r>
-        <w:rPr>
-          <w:rFonts w:ascii="Arial" w:eastAsia="Times New Roman" w:hAnsi="Arial" w:cs="Arial"/>
-          <w:color w:val="000000" w:themeColor="text1"/>
-        </w:rPr>
-        <w:t xml:space="preserve">theoretically </w:t>
-      </w:r>
-      <w:r>
-        <w:rPr>
-          <w:rFonts w:ascii="Arial" w:eastAsia="Times New Roman" w:hAnsi="Arial" w:cs="Arial"/>
-          <w:color w:val="000000" w:themeColor="text1"/>
-        </w:rPr>
-        <w:t>proved that</w:t>
-      </w:r>
-      <w:r>
-        <w:rPr>
-          <w:rFonts w:ascii="Arial" w:eastAsia="Times New Roman" w:hAnsi="Arial" w:cs="Arial"/>
-          <w:color w:val="000000" w:themeColor="text1"/>
-        </w:rPr>
-        <w:t xml:space="preserve"> the identified HIMs</w:t>
-      </w:r>
-      <w:r>
-        <w:rPr>
-          <w:rFonts w:ascii="Arial" w:eastAsia="Times New Roman" w:hAnsi="Arial" w:cs="Arial"/>
-          <w:color w:val="000000" w:themeColor="text1"/>
-        </w:rPr>
-        <w:t xml:space="preserve"> are near</w:t>
-      </w:r>
-      <w:r>
-        <w:rPr>
-          <w:rFonts w:ascii="Arial" w:eastAsia="Times New Roman" w:hAnsi="Arial" w:cs="Arial"/>
-          <w:color w:val="000000" w:themeColor="text1"/>
-        </w:rPr>
-        <w:t xml:space="preserve"> </w:t>
-      </w:r>
-      <w:r>
-        <w:rPr>
-          <w:rFonts w:ascii="Arial" w:eastAsia="Times New Roman" w:hAnsi="Arial" w:cs="Arial"/>
-          <w:color w:val="000000" w:themeColor="text1"/>
-        </w:rPr>
-        <w:t>optimal</w:t>
-      </w:r>
-      <w:r>
-        <w:rPr>
-          <w:rFonts w:ascii="Arial" w:eastAsia="Times New Roman" w:hAnsi="Arial" w:cs="Arial"/>
-          <w:color w:val="000000" w:themeColor="text1"/>
-        </w:rPr>
-        <w:t xml:space="preserve">. Do you think </w:t>
-      </w:r>
-      <w:r>
-        <w:rPr>
-          <w:rFonts w:ascii="Arial" w:eastAsia="Times New Roman" w:hAnsi="Arial" w:cs="Arial"/>
-          <w:color w:val="000000" w:themeColor="text1"/>
-        </w:rPr>
-        <w:t xml:space="preserve">shall </w:t>
-      </w:r>
-      <w:r>
-        <w:rPr>
-          <w:rFonts w:ascii="Arial" w:eastAsia="Times New Roman" w:hAnsi="Arial" w:cs="Arial"/>
-          <w:color w:val="000000" w:themeColor="text1"/>
-        </w:rPr>
-        <w:t xml:space="preserve">we </w:t>
-      </w:r>
-      <w:r>
-        <w:rPr>
-          <w:rFonts w:ascii="Arial" w:eastAsia="Times New Roman" w:hAnsi="Arial" w:cs="Arial"/>
-          <w:color w:val="000000" w:themeColor="text1"/>
-        </w:rPr>
-        <w:t>address</w:t>
-      </w:r>
-      <w:r>
-        <w:rPr>
-          <w:rFonts w:ascii="Arial" w:eastAsia="Times New Roman" w:hAnsi="Arial" w:cs="Arial"/>
-          <w:color w:val="000000" w:themeColor="text1"/>
-        </w:rPr>
-        <w:t xml:space="preserve"> this </w:t>
-      </w:r>
-      <w:r>
-        <w:rPr>
-          <w:rFonts w:ascii="Arial" w:eastAsia="Times New Roman" w:hAnsi="Arial" w:cs="Arial"/>
-          <w:color w:val="000000" w:themeColor="text1"/>
-        </w:rPr>
-        <w:t>comment</w:t>
-      </w:r>
-      <w:r>
-        <w:rPr>
-          <w:rFonts w:ascii="Arial" w:eastAsia="Times New Roman" w:hAnsi="Arial" w:cs="Arial"/>
-          <w:color w:val="000000" w:themeColor="text1"/>
-        </w:rPr>
-        <w:t xml:space="preserve">? </w:t>
-      </w:r>
-    </w:p>
-    <w:p>
-      <w:pPr>
-        <w:rPr>
-          <w:rFonts w:ascii="Arial" w:eastAsia="Times New Roman" w:hAnsi="Arial" w:cs="Arial"/>
-          <w:color w:val="000000" w:themeColor="text1"/>
-        </w:rPr>
-      </w:pPr>
-      <w:r>
-        <w:rPr>
-          <w:rFonts w:ascii="Arial" w:eastAsia="Times New Roman" w:hAnsi="Arial" w:cs="Arial"/>
-          <w:color w:val="000000" w:themeColor="text1"/>
-        </w:rPr>
-        <w:t>Give a try.</w:t>
-      </w:r>
-      <w:r>
-        <w:rPr>
-          <w:rFonts w:ascii="Arial" w:eastAsia="Times New Roman" w:hAnsi="Arial" w:cs="Arial"/>
-          <w:color w:val="000000" w:themeColor="text1"/>
-        </w:rPr>
-        <w:t xml:space="preserve"> </w:t>
-      </w:r>
-    </w:p>
-    <w:p>
-      <w:pPr>
-        <w:rPr>
-          <w:rFonts w:ascii="Arial" w:eastAsia="Times New Roman" w:hAnsi="Arial" w:cs="Arial"/>
-          <w:color w:val="000000" w:themeColor="text1"/>
-        </w:rPr>
-      </w:pPr>
-      <w:r>
-        <w:rPr>
-          <w:rFonts w:ascii="Arial" w:eastAsia="Times New Roman" w:hAnsi="Arial" w:cs="Arial"/>
-          <w:color w:val="000000" w:themeColor="text1"/>
-        </w:rPr>
-        <w:br/>
-      </w:r>
-      <w:r>
-        <w:rPr>
-          <w:rFonts w:ascii="Arial" w:eastAsia="Times New Roman" w:hAnsi="Arial" w:cs="Arial"/>
-          <w:color w:val="000000" w:themeColor="text1"/>
-          <w:shd w:val="clear" w:color="auto" w:fill="FFFFFF"/>
-        </w:rPr>
-        <w:t xml:space="preserve">2) The author should show that similar results could not be obtained by simply </w:t>
-      </w:r>
-      <w:r>
-        <w:rPr>
-          <w:rFonts w:ascii="Arial" w:eastAsia="Times New Roman" w:hAnsi="Arial" w:cs="Arial"/>
-          <w:color w:val="000000" w:themeColor="text1"/>
-          <w:shd w:val="clear" w:color="auto" w:fill="FFFFFF"/>
-        </w:rPr>
-        <w:lastRenderedPageBreak/>
-        <w:t xml:space="preserve">clustering the </w:t>
+        <w:t xml:space="preserve">2) The author should show that similar results could not be obtained by simply clustering the </w:t>
       </w:r>
       <w:proofErr w:type="spellStart"/>
       <w:r>
@@ -2977,7 +3098,16 @@
           <w:color w:val="000000" w:themeColor="text1"/>
           <w:shd w:val="clear" w:color="auto" w:fill="FFFFFF"/>
         </w:rPr>
-        <w:t>"The density of the sub-PPI network is 0.389 and is 2.46 times higher than the average density (0.158) of the random cases, which is also the density of the whole PPI network.” —&gt; The authors should only compare to the PPI network restricted to TFs expressed in K561, not the whole PPI network. The restricted PPI is presumably denser</w:t>
+        <w:t xml:space="preserve">"The density of the sub-PPI network is 0.389 and is 2.46 times higher than the average </w:t>
+      </w:r>
+      <w:r>
+        <w:rPr>
+          <w:rFonts w:ascii="Arial" w:eastAsia="Times New Roman" w:hAnsi="Arial" w:cs="Arial"/>
+          <w:color w:val="000000" w:themeColor="text1"/>
+          <w:shd w:val="clear" w:color="auto" w:fill="FFFFFF"/>
+        </w:rPr>
+        <w:lastRenderedPageBreak/>
+        <w:t>density (0.158) of the random cases, which is also the density of the whole PPI network.” —&gt; The authors should only compare to the PPI network restricted to TFs expressed in K561, not the whole PPI network. The restricted PPI is presumably denser</w:t>
       </w:r>
     </w:p>
     <w:p>
@@ -3081,365 +3211,615 @@
           <w:rFonts w:ascii="Arial" w:eastAsia="Times New Roman" w:hAnsi="Arial" w:cs="Arial"/>
           <w:color w:val="A6A6A6" w:themeColor="background1" w:themeShade="A6"/>
         </w:rPr>
-        <w:t xml:space="preserve"> the whole </w:t>
-      </w:r>
-      <w:r>
-        <w:rPr>
-          <w:rFonts w:ascii="Arial" w:eastAsia="Times New Roman" w:hAnsi="Arial" w:cs="Arial"/>
-          <w:color w:val="A6A6A6" w:themeColor="background1" w:themeShade="A6"/>
+        <w:t xml:space="preserve"> the whole PPI network is suitable for all the</w:t>
+      </w:r>
+      <w:r>
+        <w:rPr>
+          <w:rFonts w:ascii="Arial" w:eastAsia="Times New Roman" w:hAnsi="Arial" w:cs="Arial"/>
+          <w:color w:val="A6A6A6" w:themeColor="background1" w:themeShade="A6"/>
+        </w:rPr>
+        <w:t xml:space="preserve"> 5 different</w:t>
+      </w:r>
+      <w:r>
+        <w:rPr>
+          <w:rFonts w:ascii="Arial" w:eastAsia="Times New Roman" w:hAnsi="Arial" w:cs="Arial"/>
+          <w:color w:val="A6A6A6" w:themeColor="background1" w:themeShade="A6"/>
+        </w:rPr>
+        <w:t xml:space="preserve"> cell types.”</w:t>
+      </w:r>
+      <w:r>
+        <w:rPr>
+          <w:rFonts w:ascii="Arial" w:eastAsia="Times New Roman" w:hAnsi="Arial" w:cs="Arial"/>
+          <w:color w:val="A6A6A6" w:themeColor="background1" w:themeShade="A6"/>
+        </w:rPr>
+        <w:br/>
+      </w:r>
+      <w:r>
+        <w:rPr>
+          <w:rFonts w:ascii="Arial" w:eastAsia="Times New Roman" w:hAnsi="Arial" w:cs="Arial"/>
+          <w:color w:val="000000" w:themeColor="text1"/>
+        </w:rPr>
+        <w:br/>
+      </w:r>
+      <w:r>
+        <w:rPr>
+          <w:rFonts w:ascii="Arial" w:eastAsia="Times New Roman" w:hAnsi="Arial" w:cs="Arial"/>
+          <w:color w:val="000000" w:themeColor="text1"/>
+        </w:rPr>
+        <w:br/>
+      </w:r>
+      <w:r>
+        <w:rPr>
+          <w:rFonts w:ascii="Arial" w:eastAsia="Times New Roman" w:hAnsi="Arial" w:cs="Arial"/>
+          <w:color w:val="000000" w:themeColor="text1"/>
+          <w:shd w:val="clear" w:color="auto" w:fill="FFFFFF"/>
+        </w:rPr>
+        <w:t>5) The description of the algorithm is hard to follow.</w:t>
+      </w:r>
+      <w:r>
+        <w:rPr>
+          <w:rFonts w:ascii="Arial" w:eastAsia="Times New Roman" w:hAnsi="Arial" w:cs="Arial"/>
+          <w:color w:val="000000" w:themeColor="text1"/>
+        </w:rPr>
+        <w:br/>
+      </w:r>
+      <w:r>
+        <w:rPr>
+          <w:rFonts w:ascii="Arial" w:eastAsia="Times New Roman" w:hAnsi="Arial" w:cs="Arial"/>
+          <w:color w:val="000000" w:themeColor="text1"/>
+          <w:shd w:val="clear" w:color="auto" w:fill="FFFFFF"/>
+        </w:rPr>
+        <w:t>For example, Step 4 of the algorithm (Finding overlapping HIM) is not clear. It is stated as aiming to allow overlap between HIMs, but its description only talks about removing certain TFs. This section should be better explained.</w:t>
+      </w:r>
+      <w:r>
+        <w:rPr>
+          <w:rFonts w:ascii="Arial" w:eastAsia="Times New Roman" w:hAnsi="Arial" w:cs="Arial"/>
+          <w:color w:val="000000" w:themeColor="text1"/>
+        </w:rPr>
+        <w:br/>
+      </w:r>
+    </w:p>
+    <w:p>
+      <w:pPr>
+        <w:rPr>
+          <w:rFonts w:ascii="Arial" w:eastAsia="Times New Roman" w:hAnsi="Arial" w:cs="Arial"/>
+          <w:color w:val="000000" w:themeColor="text1"/>
+        </w:rPr>
+      </w:pPr>
+      <w:r>
+        <w:rPr>
+          <w:rFonts w:ascii="Arial" w:eastAsia="Times New Roman" w:hAnsi="Arial" w:cs="Arial"/>
+          <w:b/>
+          <w:color w:val="000000" w:themeColor="text1"/>
+        </w:rPr>
+        <w:t>Response</w:t>
+      </w:r>
+      <w:r>
+        <w:rPr>
+          <w:rFonts w:ascii="Arial" w:eastAsia="Times New Roman" w:hAnsi="Arial" w:cs="Arial"/>
+          <w:color w:val="000000" w:themeColor="text1"/>
+        </w:rPr>
+        <w:t xml:space="preserve">: We add one sentence to explain </w:t>
+      </w:r>
+      <w:r>
+        <w:rPr>
+          <w:rFonts w:ascii="Arial" w:eastAsia="Times New Roman" w:hAnsi="Arial" w:cs="Arial"/>
+          <w:color w:val="000000" w:themeColor="text1"/>
+        </w:rPr>
+        <w:t xml:space="preserve">how to get the ‘certain TFs’. </w:t>
+      </w:r>
+    </w:p>
+    <w:p>
+      <w:pPr>
+        <w:rPr>
+          <w:rFonts w:ascii="Arial" w:eastAsia="Times New Roman" w:hAnsi="Arial" w:cs="Arial"/>
+          <w:color w:val="000000" w:themeColor="text1"/>
+        </w:rPr>
+      </w:pPr>
+      <w:r>
+        <w:rPr>
+          <w:rFonts w:ascii="Arial" w:eastAsia="Times New Roman" w:hAnsi="Arial" w:cs="Arial"/>
+          <w:color w:val="000000" w:themeColor="text1"/>
+        </w:rPr>
+        <w:t>“Next, we pool together the TFs from the HIM and from its ancestor HIMs.”</w:t>
+      </w:r>
+    </w:p>
+    <w:p>
+      <w:pPr>
+        <w:rPr>
+          <w:rFonts w:ascii="Arial" w:eastAsia="Times New Roman" w:hAnsi="Arial" w:cs="Arial"/>
+          <w:color w:val="000000" w:themeColor="text1"/>
+          <w:shd w:val="clear" w:color="auto" w:fill="FFFFFF"/>
+        </w:rPr>
+      </w:pPr>
+      <w:r>
+        <w:rPr>
+          <w:rFonts w:ascii="Arial" w:eastAsia="Times New Roman" w:hAnsi="Arial" w:cs="Arial"/>
+          <w:color w:val="000000" w:themeColor="text1"/>
+        </w:rPr>
+        <w:br/>
+      </w:r>
+      <w:r>
+        <w:rPr>
+          <w:rFonts w:ascii="Arial" w:eastAsia="Times New Roman" w:hAnsi="Arial" w:cs="Arial"/>
+          <w:color w:val="000000" w:themeColor="text1"/>
+          <w:shd w:val="clear" w:color="auto" w:fill="FFFFFF"/>
+        </w:rPr>
+        <w:t>Typos:</w:t>
+      </w:r>
+      <w:r>
+        <w:rPr>
+          <w:rFonts w:ascii="Arial" w:eastAsia="Times New Roman" w:hAnsi="Arial" w:cs="Arial"/>
+          <w:color w:val="000000" w:themeColor="text1"/>
+        </w:rPr>
+        <w:br/>
+      </w:r>
+      <w:r>
+        <w:rPr>
+          <w:rFonts w:ascii="Arial" w:eastAsia="Times New Roman" w:hAnsi="Arial" w:cs="Arial"/>
+          <w:color w:val="000000" w:themeColor="text1"/>
+        </w:rPr>
+        <w:br/>
+      </w:r>
+      <w:r>
+        <w:rPr>
+          <w:rFonts w:ascii="Arial" w:eastAsia="Times New Roman" w:hAnsi="Arial" w:cs="Arial"/>
+          <w:color w:val="000000" w:themeColor="text1"/>
+          <w:shd w:val="clear" w:color="auto" w:fill="FFFFFF"/>
+        </w:rPr>
+        <w:t>"that (1) the gene loci have”</w:t>
+      </w:r>
+    </w:p>
+    <w:p>
+      <w:pPr>
+        <w:rPr>
+          <w:rFonts w:ascii="Arial" w:eastAsia="Times New Roman" w:hAnsi="Arial" w:cs="Arial"/>
+          <w:color w:val="000000" w:themeColor="text1"/>
+        </w:rPr>
+      </w:pPr>
+    </w:p>
+    <w:p>
+      <w:pPr>
+        <w:rPr>
+          <w:rFonts w:ascii="Arial" w:eastAsia="Times New Roman" w:hAnsi="Arial" w:cs="Arial"/>
+          <w:color w:val="000000" w:themeColor="text1"/>
+          <w:shd w:val="clear" w:color="auto" w:fill="FFFFFF"/>
+        </w:rPr>
+      </w:pPr>
+      <w:r>
+        <w:rPr>
+          <w:rFonts w:ascii="Arial" w:eastAsia="Times New Roman" w:hAnsi="Arial" w:cs="Arial"/>
+          <w:b/>
+          <w:color w:val="000000" w:themeColor="text1"/>
+        </w:rPr>
+        <w:t xml:space="preserve">Response: </w:t>
+      </w:r>
+      <w:r>
+        <w:rPr>
+          <w:rFonts w:ascii="Arial" w:eastAsia="Times New Roman" w:hAnsi="Arial" w:cs="Arial"/>
+          <w:color w:val="000000" w:themeColor="text1"/>
+        </w:rPr>
+        <w:t>Anyone clear where is the typo?</w:t>
+      </w:r>
+      <w:r>
+        <w:rPr>
+          <w:rFonts w:ascii="Arial" w:eastAsia="Times New Roman" w:hAnsi="Arial" w:cs="Arial"/>
+          <w:color w:val="000000" w:themeColor="text1"/>
+        </w:rPr>
+        <w:br/>
+      </w:r>
+      <w:r>
+        <w:rPr>
+          <w:rFonts w:ascii="Arial" w:eastAsia="Times New Roman" w:hAnsi="Arial" w:cs="Arial"/>
+          <w:color w:val="000000" w:themeColor="text1"/>
+        </w:rPr>
+        <w:br/>
+      </w:r>
+      <w:r>
+        <w:rPr>
+          <w:rFonts w:ascii="Arial" w:eastAsia="Times New Roman" w:hAnsi="Arial" w:cs="Arial"/>
+          <w:color w:val="000000" w:themeColor="text1"/>
+          <w:shd w:val="clear" w:color="auto" w:fill="FFFFFF"/>
+        </w:rPr>
+        <w:t>"while the S that minimizes the function as the optimal solution"</w:t>
+      </w:r>
+    </w:p>
+    <w:p>
+      <w:pPr>
+        <w:rPr>
+          <w:rFonts w:ascii="Arial" w:eastAsia="Times New Roman" w:hAnsi="Arial" w:cs="Arial"/>
+          <w:color w:val="000000" w:themeColor="text1"/>
+        </w:rPr>
+      </w:pPr>
+    </w:p>
+    <w:p>
+      <w:pPr>
+        <w:rPr>
+          <w:rFonts w:ascii="Arial" w:eastAsia="Times New Roman" w:hAnsi="Arial" w:cs="Arial"/>
+          <w:color w:val="000000" w:themeColor="text1"/>
+          <w:shd w:val="clear" w:color="auto" w:fill="FFFFFF"/>
+        </w:rPr>
+      </w:pPr>
+      <w:r>
+        <w:rPr>
+          <w:rFonts w:ascii="Arial" w:eastAsia="Times New Roman" w:hAnsi="Arial" w:cs="Arial"/>
+          <w:b/>
+          <w:color w:val="000000" w:themeColor="text1"/>
+        </w:rPr>
+        <w:t>Response</w:t>
+      </w:r>
+      <w:r>
+        <w:rPr>
+          <w:rFonts w:ascii="Arial" w:eastAsia="Times New Roman" w:hAnsi="Arial" w:cs="Arial"/>
+          <w:color w:val="000000" w:themeColor="text1"/>
+        </w:rPr>
+        <w:t>: Done</w:t>
+      </w:r>
+      <w:r>
+        <w:rPr>
+          <w:rFonts w:ascii="Arial" w:eastAsia="Times New Roman" w:hAnsi="Arial" w:cs="Arial"/>
+          <w:color w:val="000000" w:themeColor="text1"/>
+        </w:rPr>
+        <w:br/>
+      </w:r>
+      <w:r>
+        <w:rPr>
+          <w:rFonts w:ascii="Arial" w:eastAsia="Times New Roman" w:hAnsi="Arial" w:cs="Arial"/>
+          <w:color w:val="000000" w:themeColor="text1"/>
+        </w:rPr>
+        <w:br/>
+      </w:r>
+      <w:r>
+        <w:rPr>
+          <w:rFonts w:ascii="Arial" w:eastAsia="Times New Roman" w:hAnsi="Arial" w:cs="Arial"/>
+          <w:color w:val="000000" w:themeColor="text1"/>
+          <w:shd w:val="clear" w:color="auto" w:fill="FFFFFF"/>
+        </w:rPr>
+        <w:t xml:space="preserve">"Moreover, the conductance of the graph G, 'G, is defined as </w:t>
+      </w:r>
+      <w:proofErr w:type="spellStart"/>
+      <w:r>
+        <w:rPr>
+          <w:rFonts w:ascii="Arial" w:eastAsia="Times New Roman" w:hAnsi="Arial" w:cs="Arial"/>
+          <w:color w:val="000000" w:themeColor="text1"/>
+          <w:shd w:val="clear" w:color="auto" w:fill="FFFFFF"/>
+        </w:rPr>
+        <w:t>argminS'G</w:t>
+      </w:r>
+      <w:proofErr w:type="spellEnd"/>
+      <w:r>
+        <w:rPr>
+          <w:rFonts w:ascii="Arial" w:eastAsia="Times New Roman" w:hAnsi="Arial" w:cs="Arial"/>
+          <w:color w:val="000000" w:themeColor="text1"/>
+          <w:shd w:val="clear" w:color="auto" w:fill="FFFFFF"/>
+        </w:rPr>
+        <w:t>(S)"</w:t>
+      </w:r>
+      <w:r>
+        <w:rPr>
+          <w:rFonts w:ascii="Arial" w:eastAsia="Times New Roman" w:hAnsi="Arial" w:cs="Arial"/>
+          <w:color w:val="000000" w:themeColor="text1"/>
+          <w:shd w:val="clear" w:color="auto" w:fill="FFFFFF"/>
+        </w:rPr>
+        <w:t xml:space="preserve">   </w:t>
+      </w:r>
+      <w:r>
+        <w:rPr>
+          <w:rFonts w:ascii="Arial" w:eastAsia="Times New Roman" w:hAnsi="Arial" w:cs="Arial"/>
+          <w:color w:val="000000" w:themeColor="text1"/>
+          <w:shd w:val="clear" w:color="auto" w:fill="FFFFFF"/>
+        </w:rPr>
+        <w:t xml:space="preserve">=&gt; min, not </w:t>
+      </w:r>
+      <w:proofErr w:type="spellStart"/>
+      <w:r>
+        <w:rPr>
+          <w:rFonts w:ascii="Arial" w:eastAsia="Times New Roman" w:hAnsi="Arial" w:cs="Arial"/>
+          <w:color w:val="000000" w:themeColor="text1"/>
+          <w:shd w:val="clear" w:color="auto" w:fill="FFFFFF"/>
+        </w:rPr>
+        <w:t>argmin</w:t>
+      </w:r>
+      <w:proofErr w:type="spellEnd"/>
+    </w:p>
+    <w:p>
+      <w:pPr>
+        <w:rPr>
+          <w:rFonts w:ascii="Arial" w:eastAsia="Times New Roman" w:hAnsi="Arial" w:cs="Arial"/>
+          <w:color w:val="000000" w:themeColor="text1"/>
+        </w:rPr>
+      </w:pPr>
+    </w:p>
+    <w:p>
+      <w:pPr>
+        <w:rPr>
+          <w:rFonts w:ascii="Times New Roman" w:eastAsia="Times New Roman" w:hAnsi="Times New Roman" w:cs="Times New Roman"/>
+          <w:color w:val="000000" w:themeColor="text1"/>
+        </w:rPr>
+      </w:pPr>
+      <w:r>
+        <w:rPr>
+          <w:rFonts w:ascii="Arial" w:eastAsia="Times New Roman" w:hAnsi="Arial" w:cs="Arial"/>
+          <w:b/>
+          <w:color w:val="000000" w:themeColor="text1"/>
+        </w:rPr>
+        <w:t>Response</w:t>
+      </w:r>
+      <w:r>
+        <w:rPr>
+          <w:rFonts w:ascii="Arial" w:eastAsia="Times New Roman" w:hAnsi="Arial" w:cs="Arial"/>
+          <w:color w:val="000000" w:themeColor="text1"/>
+        </w:rPr>
+        <w:t>: Done</w:t>
+      </w:r>
+      <w:r>
+        <w:rPr>
+          <w:rFonts w:ascii="Arial" w:eastAsia="Times New Roman" w:hAnsi="Arial" w:cs="Arial"/>
+          <w:color w:val="000000" w:themeColor="text1"/>
+        </w:rPr>
+        <w:br/>
+      </w:r>
+      <w:r>
+        <w:rPr>
+          <w:rFonts w:ascii="Arial" w:eastAsia="Times New Roman" w:hAnsi="Arial" w:cs="Arial"/>
+          <w:color w:val="000000" w:themeColor="text1"/>
+        </w:rPr>
+        <w:t>"ELF1</w:t>
+      </w:r>
+      <w:proofErr w:type="gramStart"/>
+      <w:r>
+        <w:rPr>
+          <w:rFonts w:ascii="Arial" w:eastAsia="Times New Roman" w:hAnsi="Arial" w:cs="Arial"/>
+          <w:color w:val="000000" w:themeColor="text1"/>
+        </w:rPr>
+        <w:t>"  "</w:t>
+      </w:r>
+      <w:proofErr w:type="gramEnd"/>
+      <w:r>
+        <w:rPr>
+          <w:rFonts w:ascii="Arial" w:eastAsia="Times New Roman" w:hAnsi="Arial" w:cs="Arial"/>
+          <w:color w:val="000000" w:themeColor="text1"/>
+        </w:rPr>
+        <w:t xml:space="preserve">ETV6"  "IKZF2" "IRF5"  "RUNX3" </w:t>
+      </w:r>
+      <w:r>
+        <w:rPr>
+          <w:rFonts w:ascii="Arial" w:eastAsia="Times New Roman" w:hAnsi="Arial" w:cs="Arial"/>
+          <w:color w:val="000000" w:themeColor="text1"/>
+          <w:shd w:val="clear" w:color="auto" w:fill="FFFFFF"/>
+        </w:rPr>
+        <w:t>"if they are not spatially proximal to each other than expected"</w:t>
+      </w:r>
+    </w:p>
+    <w:p>
+      <w:pPr>
+        <w:rPr>
+          <w:rFonts w:ascii="Arial" w:eastAsia="Times New Roman" w:hAnsi="Arial" w:cs="Arial"/>
+          <w:b/>
+          <w:color w:val="000000" w:themeColor="text1"/>
+        </w:rPr>
+      </w:pPr>
+    </w:p>
+    <w:p>
+      <w:pPr>
+        <w:rPr>
+          <w:color w:val="000000" w:themeColor="text1"/>
+        </w:rPr>
+      </w:pPr>
+      <w:r>
+        <w:rPr>
+          <w:rFonts w:ascii="Arial" w:eastAsia="Times New Roman" w:hAnsi="Arial" w:cs="Arial"/>
+          <w:b/>
+          <w:color w:val="000000" w:themeColor="text1"/>
+        </w:rPr>
+        <w:t xml:space="preserve">Response: </w:t>
+      </w:r>
+      <w:r>
+        <w:rPr>
+          <w:rFonts w:ascii="Arial" w:eastAsia="Times New Roman" w:hAnsi="Arial" w:cs="Arial"/>
+          <w:color w:val="000000" w:themeColor="text1"/>
+        </w:rPr>
+        <w:t>Anyone clear where is the typo?</w:t>
+      </w:r>
+      <w:r>
+        <w:rPr>
+          <w:rFonts w:ascii="Arial" w:eastAsia="Times New Roman" w:hAnsi="Arial" w:cs="Arial"/>
+          <w:color w:val="000000" w:themeColor="text1"/>
+        </w:rPr>
+        <w:br/>
+      </w:r>
+    </w:p>
+    <w:p>
+      <w:pPr>
+        <w:rPr>
+          <w:color w:val="000000" w:themeColor="text1"/>
+        </w:rPr>
+      </w:pPr>
+    </w:p>
+    <w:p>
+      <w:pPr>
+        <w:rPr>
+          <w:b/>
+          <w:color w:val="000000" w:themeColor="text1"/>
+        </w:rPr>
+      </w:pPr>
+      <w:r>
+        <w:rPr>
+          <w:b/>
+          <w:color w:val="000000" w:themeColor="text1"/>
+        </w:rPr>
+        <w:t>Additional</w:t>
+      </w:r>
+    </w:p>
+    <w:p>
+      <w:pPr>
+        <w:rPr>
+          <w:b/>
+          <w:color w:val="000000" w:themeColor="text1"/>
+        </w:rPr>
+      </w:pPr>
+      <w:r>
+        <w:rPr>
+          <w:b/>
+          <w:color w:val="000000" w:themeColor="text1"/>
+        </w:rPr>
+        <w:t>CTCF</w:t>
+      </w:r>
+      <w:r>
+        <w:rPr>
+          <w:b/>
+          <w:color w:val="000000" w:themeColor="text1"/>
+        </w:rPr>
+        <w:t xml:space="preserve"> in the boundary between HIMs, and its relationship with super-enhancers</w:t>
+      </w:r>
+    </w:p>
+    <w:p>
+      <w:pPr>
+        <w:rPr>
+          <w:b/>
+          <w:color w:val="000000" w:themeColor="text1"/>
+        </w:rPr>
+      </w:pPr>
+      <w:r>
+        <w:rPr>
+          <w:b/>
+          <w:color w:val="000000" w:themeColor="text1"/>
+        </w:rPr>
+        <w:t xml:space="preserve">Super-enhancers in the discussion section at least </w:t>
+      </w:r>
+    </w:p>
+    <w:p>
+      <w:pPr>
+        <w:rPr>
+          <w:b/>
+          <w:color w:val="000000" w:themeColor="text1"/>
+        </w:rPr>
+      </w:pPr>
+    </w:p>
+    <w:p>
+      <w:pPr>
+        <w:rPr>
+          <w:b/>
+          <w:color w:val="000000" w:themeColor="text1"/>
+        </w:rPr>
+      </w:pPr>
+      <w:r>
+        <w:rPr>
+          <w:b/>
+          <w:color w:val="000000" w:themeColor="text1"/>
+        </w:rPr>
+        <w:t xml:space="preserve">GM12878 related TFs </w:t>
+      </w:r>
+    </w:p>
+    <w:p>
+      <w:pPr>
+        <w:rPr>
+          <w:b/>
+          <w:color w:val="000000" w:themeColor="text1"/>
+        </w:rPr>
+      </w:pPr>
+      <w:proofErr w:type="spellStart"/>
+      <w:r>
+        <w:rPr>
+          <w:b/>
+          <w:color w:val="000000" w:themeColor="text1"/>
+        </w:rPr>
+        <w:t>Genecard</w:t>
+      </w:r>
+      <w:proofErr w:type="spellEnd"/>
+      <w:r>
+        <w:rPr>
+          <w:b/>
+          <w:color w:val="000000" w:themeColor="text1"/>
+        </w:rPr>
+        <w:t xml:space="preserve"> Clear evidence: ELF1, ETV6, IKZF1, IKZF</w:t>
+      </w:r>
+      <w:proofErr w:type="gramStart"/>
+      <w:r>
+        <w:rPr>
+          <w:b/>
+          <w:color w:val="000000" w:themeColor="text1"/>
+        </w:rPr>
+        <w:t>2,  NFATC</w:t>
+      </w:r>
+      <w:proofErr w:type="gramEnd"/>
+      <w:r>
+        <w:rPr>
+          <w:b/>
+          <w:color w:val="000000" w:themeColor="text1"/>
+        </w:rPr>
+        <w:t xml:space="preserve">1, </w:t>
+      </w:r>
+    </w:p>
+    <w:p>
+      <w:pPr>
+        <w:rPr>
+          <w:b/>
+          <w:color w:val="000000" w:themeColor="text1"/>
+        </w:rPr>
+      </w:pPr>
+      <w:r>
+        <w:rPr>
+          <w:b/>
+          <w:color w:val="000000" w:themeColor="text1"/>
+        </w:rPr>
+        <w:t xml:space="preserve">Not sure: IRF3, IRF5, </w:t>
+      </w:r>
+      <w:r>
+        <w:rPr>
+          <w:b/>
+          <w:color w:val="000000" w:themeColor="text1"/>
+        </w:rPr>
+        <w:t>RUNX3, STAT1, STAT5A, TCF12</w:t>
+      </w:r>
+    </w:p>
+    <w:p>
+      <w:pPr>
+        <w:rPr>
+          <w:b/>
+          <w:color w:val="000000" w:themeColor="text1"/>
+        </w:rPr>
+      </w:pPr>
+      <w:r>
+        <w:rPr>
+          <w:b/>
+          <w:color w:val="000000" w:themeColor="text1"/>
+        </w:rPr>
+        <w:t xml:space="preserve">No: ATF2, NR2F1, PAX8, PKNOX1, </w:t>
+      </w:r>
+    </w:p>
+    <w:p>
+      <w:pPr>
+        <w:rPr>
+          <w:b/>
+          <w:color w:val="000000" w:themeColor="text1"/>
+        </w:rPr>
+      </w:pPr>
+      <w:r>
+        <w:rPr>
+          <w:b/>
+          <w:color w:val="000000" w:themeColor="text1"/>
         </w:rPr>
         <w:lastRenderedPageBreak/>
-        <w:t>PPI network is suitable for all the</w:t>
-      </w:r>
-      <w:r>
-        <w:rPr>
-          <w:rFonts w:ascii="Arial" w:eastAsia="Times New Roman" w:hAnsi="Arial" w:cs="Arial"/>
-          <w:color w:val="A6A6A6" w:themeColor="background1" w:themeShade="A6"/>
-        </w:rPr>
-        <w:t xml:space="preserve"> 5 different</w:t>
-      </w:r>
-      <w:r>
-        <w:rPr>
-          <w:rFonts w:ascii="Arial" w:eastAsia="Times New Roman" w:hAnsi="Arial" w:cs="Arial"/>
-          <w:color w:val="A6A6A6" w:themeColor="background1" w:themeShade="A6"/>
-        </w:rPr>
-        <w:t xml:space="preserve"> cell types.”</w:t>
-      </w:r>
-      <w:r>
-        <w:rPr>
-          <w:rFonts w:ascii="Arial" w:eastAsia="Times New Roman" w:hAnsi="Arial" w:cs="Arial"/>
-          <w:color w:val="A6A6A6" w:themeColor="background1" w:themeShade="A6"/>
-        </w:rPr>
-        <w:br/>
-      </w:r>
-      <w:r>
-        <w:rPr>
-          <w:rFonts w:ascii="Arial" w:eastAsia="Times New Roman" w:hAnsi="Arial" w:cs="Arial"/>
-          <w:color w:val="000000" w:themeColor="text1"/>
-        </w:rPr>
-        <w:br/>
-      </w:r>
-      <w:r>
-        <w:rPr>
-          <w:rFonts w:ascii="Arial" w:eastAsia="Times New Roman" w:hAnsi="Arial" w:cs="Arial"/>
-          <w:color w:val="000000" w:themeColor="text1"/>
-        </w:rPr>
-        <w:br/>
-      </w:r>
-      <w:r>
-        <w:rPr>
-          <w:rFonts w:ascii="Arial" w:eastAsia="Times New Roman" w:hAnsi="Arial" w:cs="Arial"/>
-          <w:color w:val="000000" w:themeColor="text1"/>
-          <w:shd w:val="clear" w:color="auto" w:fill="FFFFFF"/>
-        </w:rPr>
-        <w:t>5) The description of the algorithm is hard to follow.</w:t>
-      </w:r>
-      <w:r>
-        <w:rPr>
-          <w:rFonts w:ascii="Arial" w:eastAsia="Times New Roman" w:hAnsi="Arial" w:cs="Arial"/>
-          <w:color w:val="000000" w:themeColor="text1"/>
-        </w:rPr>
-        <w:br/>
-      </w:r>
-      <w:r>
-        <w:rPr>
-          <w:rFonts w:ascii="Arial" w:eastAsia="Times New Roman" w:hAnsi="Arial" w:cs="Arial"/>
-          <w:color w:val="000000" w:themeColor="text1"/>
-          <w:shd w:val="clear" w:color="auto" w:fill="FFFFFF"/>
-        </w:rPr>
-        <w:t>For example, Step 4 of the algorithm (Finding overlapping HIM) is not clear. It is stated as aiming to allow overlap between HIMs, but its description only talks about removing certain TFs. This section should be better explained.</w:t>
-      </w:r>
-      <w:r>
-        <w:rPr>
-          <w:rFonts w:ascii="Arial" w:eastAsia="Times New Roman" w:hAnsi="Arial" w:cs="Arial"/>
-          <w:color w:val="000000" w:themeColor="text1"/>
-        </w:rPr>
-        <w:br/>
-      </w:r>
-    </w:p>
-    <w:p>
-      <w:pPr>
-        <w:rPr>
-          <w:rFonts w:ascii="Arial" w:eastAsia="Times New Roman" w:hAnsi="Arial" w:cs="Arial"/>
-          <w:color w:val="000000" w:themeColor="text1"/>
-        </w:rPr>
-      </w:pPr>
-      <w:r>
-        <w:rPr>
-          <w:rFonts w:ascii="Arial" w:eastAsia="Times New Roman" w:hAnsi="Arial" w:cs="Arial"/>
-          <w:b/>
-          <w:color w:val="000000" w:themeColor="text1"/>
-        </w:rPr>
-        <w:t>Response</w:t>
-      </w:r>
-      <w:r>
-        <w:rPr>
-          <w:rFonts w:ascii="Arial" w:eastAsia="Times New Roman" w:hAnsi="Arial" w:cs="Arial"/>
-          <w:color w:val="000000" w:themeColor="text1"/>
-        </w:rPr>
-        <w:t xml:space="preserve">: We add one sentence to explain </w:t>
-      </w:r>
-      <w:r>
-        <w:rPr>
-          <w:rFonts w:ascii="Arial" w:eastAsia="Times New Roman" w:hAnsi="Arial" w:cs="Arial"/>
-          <w:color w:val="000000" w:themeColor="text1"/>
-        </w:rPr>
-        <w:t xml:space="preserve">how to get the ‘certain TFs’. </w:t>
-      </w:r>
-    </w:p>
-    <w:p>
-      <w:pPr>
-        <w:rPr>
-          <w:rFonts w:ascii="Arial" w:eastAsia="Times New Roman" w:hAnsi="Arial" w:cs="Arial"/>
-          <w:color w:val="000000" w:themeColor="text1"/>
-        </w:rPr>
-      </w:pPr>
-      <w:r>
-        <w:rPr>
-          <w:rFonts w:ascii="Arial" w:eastAsia="Times New Roman" w:hAnsi="Arial" w:cs="Arial"/>
-          <w:color w:val="000000" w:themeColor="text1"/>
-        </w:rPr>
-        <w:t>“Next, we pool together the TFs from the HIM and from its ancestor HIMs.”</w:t>
-      </w:r>
-    </w:p>
-    <w:p>
-      <w:pPr>
-        <w:rPr>
-          <w:rFonts w:ascii="Arial" w:eastAsia="Times New Roman" w:hAnsi="Arial" w:cs="Arial"/>
-          <w:color w:val="000000" w:themeColor="text1"/>
-          <w:shd w:val="clear" w:color="auto" w:fill="FFFFFF"/>
-        </w:rPr>
-      </w:pPr>
-      <w:r>
-        <w:rPr>
-          <w:rFonts w:ascii="Arial" w:eastAsia="Times New Roman" w:hAnsi="Arial" w:cs="Arial"/>
-          <w:color w:val="000000" w:themeColor="text1"/>
-        </w:rPr>
-        <w:br/>
-      </w:r>
-      <w:r>
-        <w:rPr>
-          <w:rFonts w:ascii="Arial" w:eastAsia="Times New Roman" w:hAnsi="Arial" w:cs="Arial"/>
-          <w:color w:val="000000" w:themeColor="text1"/>
-          <w:shd w:val="clear" w:color="auto" w:fill="FFFFFF"/>
-        </w:rPr>
-        <w:t>Typos:</w:t>
-      </w:r>
-      <w:r>
-        <w:rPr>
-          <w:rFonts w:ascii="Arial" w:eastAsia="Times New Roman" w:hAnsi="Arial" w:cs="Arial"/>
-          <w:color w:val="000000" w:themeColor="text1"/>
-        </w:rPr>
-        <w:br/>
-      </w:r>
-      <w:r>
-        <w:rPr>
-          <w:rFonts w:ascii="Arial" w:eastAsia="Times New Roman" w:hAnsi="Arial" w:cs="Arial"/>
-          <w:color w:val="000000" w:themeColor="text1"/>
-        </w:rPr>
-        <w:br/>
-      </w:r>
-      <w:r>
-        <w:rPr>
-          <w:rFonts w:ascii="Arial" w:eastAsia="Times New Roman" w:hAnsi="Arial" w:cs="Arial"/>
-          <w:color w:val="000000" w:themeColor="text1"/>
-          <w:shd w:val="clear" w:color="auto" w:fill="FFFFFF"/>
-        </w:rPr>
-        <w:t>"that (1) the gene loci have”</w:t>
-      </w:r>
-    </w:p>
-    <w:p>
-      <w:pPr>
-        <w:rPr>
-          <w:rFonts w:ascii="Arial" w:eastAsia="Times New Roman" w:hAnsi="Arial" w:cs="Arial"/>
-          <w:color w:val="000000" w:themeColor="text1"/>
-        </w:rPr>
-      </w:pPr>
-    </w:p>
-    <w:p>
-      <w:pPr>
-        <w:rPr>
-          <w:rFonts w:ascii="Arial" w:eastAsia="Times New Roman" w:hAnsi="Arial" w:cs="Arial"/>
-          <w:color w:val="000000" w:themeColor="text1"/>
-          <w:shd w:val="clear" w:color="auto" w:fill="FFFFFF"/>
-        </w:rPr>
-      </w:pPr>
-      <w:r>
-        <w:rPr>
-          <w:rFonts w:ascii="Arial" w:eastAsia="Times New Roman" w:hAnsi="Arial" w:cs="Arial"/>
-          <w:b/>
-          <w:color w:val="000000" w:themeColor="text1"/>
-        </w:rPr>
-        <w:t xml:space="preserve">Response: </w:t>
-      </w:r>
-      <w:r>
-        <w:rPr>
-          <w:rFonts w:ascii="Arial" w:eastAsia="Times New Roman" w:hAnsi="Arial" w:cs="Arial"/>
-          <w:color w:val="000000" w:themeColor="text1"/>
-        </w:rPr>
-        <w:t>Anyone clear where is the typo?</w:t>
-      </w:r>
-      <w:r>
-        <w:rPr>
-          <w:rFonts w:ascii="Arial" w:eastAsia="Times New Roman" w:hAnsi="Arial" w:cs="Arial"/>
-          <w:color w:val="000000" w:themeColor="text1"/>
-        </w:rPr>
-        <w:br/>
-      </w:r>
-      <w:r>
-        <w:rPr>
-          <w:rFonts w:ascii="Arial" w:eastAsia="Times New Roman" w:hAnsi="Arial" w:cs="Arial"/>
-          <w:color w:val="000000" w:themeColor="text1"/>
-        </w:rPr>
-        <w:br/>
-      </w:r>
-      <w:r>
-        <w:rPr>
-          <w:rFonts w:ascii="Arial" w:eastAsia="Times New Roman" w:hAnsi="Arial" w:cs="Arial"/>
-          <w:color w:val="000000" w:themeColor="text1"/>
-          <w:shd w:val="clear" w:color="auto" w:fill="FFFFFF"/>
-        </w:rPr>
-        <w:t>"while the S that minimizes the function as the optimal solution"</w:t>
-      </w:r>
-    </w:p>
-    <w:p>
-      <w:pPr>
-        <w:rPr>
-          <w:rFonts w:ascii="Arial" w:eastAsia="Times New Roman" w:hAnsi="Arial" w:cs="Arial"/>
-          <w:color w:val="000000" w:themeColor="text1"/>
-        </w:rPr>
-      </w:pPr>
-    </w:p>
-    <w:p>
-      <w:pPr>
-        <w:rPr>
-          <w:rFonts w:ascii="Arial" w:eastAsia="Times New Roman" w:hAnsi="Arial" w:cs="Arial"/>
-          <w:color w:val="000000" w:themeColor="text1"/>
-          <w:shd w:val="clear" w:color="auto" w:fill="FFFFFF"/>
-        </w:rPr>
-      </w:pPr>
-      <w:r>
-        <w:rPr>
-          <w:rFonts w:ascii="Arial" w:eastAsia="Times New Roman" w:hAnsi="Arial" w:cs="Arial"/>
-          <w:b/>
-          <w:color w:val="000000" w:themeColor="text1"/>
-        </w:rPr>
-        <w:t>Response</w:t>
-      </w:r>
-      <w:r>
-        <w:rPr>
-          <w:rFonts w:ascii="Arial" w:eastAsia="Times New Roman" w:hAnsi="Arial" w:cs="Arial"/>
-          <w:color w:val="000000" w:themeColor="text1"/>
-        </w:rPr>
-        <w:t>: Done</w:t>
-      </w:r>
-      <w:r>
-        <w:rPr>
-          <w:rFonts w:ascii="Arial" w:eastAsia="Times New Roman" w:hAnsi="Arial" w:cs="Arial"/>
-          <w:color w:val="000000" w:themeColor="text1"/>
-        </w:rPr>
-        <w:br/>
-      </w:r>
-      <w:r>
-        <w:rPr>
-          <w:rFonts w:ascii="Arial" w:eastAsia="Times New Roman" w:hAnsi="Arial" w:cs="Arial"/>
-          <w:color w:val="000000" w:themeColor="text1"/>
-        </w:rPr>
-        <w:br/>
-      </w:r>
-      <w:r>
-        <w:rPr>
-          <w:rFonts w:ascii="Arial" w:eastAsia="Times New Roman" w:hAnsi="Arial" w:cs="Arial"/>
-          <w:color w:val="000000" w:themeColor="text1"/>
-          <w:shd w:val="clear" w:color="auto" w:fill="FFFFFF"/>
-        </w:rPr>
-        <w:t xml:space="preserve">"Moreover, the conductance of the graph G, 'G, is defined as </w:t>
-      </w:r>
-      <w:proofErr w:type="spellStart"/>
-      <w:r>
-        <w:rPr>
-          <w:rFonts w:ascii="Arial" w:eastAsia="Times New Roman" w:hAnsi="Arial" w:cs="Arial"/>
-          <w:color w:val="000000" w:themeColor="text1"/>
-          <w:shd w:val="clear" w:color="auto" w:fill="FFFFFF"/>
-        </w:rPr>
-        <w:t>argminS'G</w:t>
-      </w:r>
-      <w:proofErr w:type="spellEnd"/>
-      <w:r>
-        <w:rPr>
-          <w:rFonts w:ascii="Arial" w:eastAsia="Times New Roman" w:hAnsi="Arial" w:cs="Arial"/>
-          <w:color w:val="000000" w:themeColor="text1"/>
-          <w:shd w:val="clear" w:color="auto" w:fill="FFFFFF"/>
-        </w:rPr>
-        <w:t>(S)"</w:t>
-      </w:r>
-      <w:r>
-        <w:rPr>
-          <w:rFonts w:ascii="Arial" w:eastAsia="Times New Roman" w:hAnsi="Arial" w:cs="Arial"/>
-          <w:color w:val="000000" w:themeColor="text1"/>
-          <w:shd w:val="clear" w:color="auto" w:fill="FFFFFF"/>
-        </w:rPr>
-        <w:t xml:space="preserve">   </w:t>
-      </w:r>
-      <w:r>
-        <w:rPr>
-          <w:rFonts w:ascii="Arial" w:eastAsia="Times New Roman" w:hAnsi="Arial" w:cs="Arial"/>
-          <w:color w:val="000000" w:themeColor="text1"/>
-          <w:shd w:val="clear" w:color="auto" w:fill="FFFFFF"/>
-        </w:rPr>
-        <w:t xml:space="preserve">=&gt; min, not </w:t>
-      </w:r>
-      <w:proofErr w:type="spellStart"/>
-      <w:r>
-        <w:rPr>
-          <w:rFonts w:ascii="Arial" w:eastAsia="Times New Roman" w:hAnsi="Arial" w:cs="Arial"/>
-          <w:color w:val="000000" w:themeColor="text1"/>
-          <w:shd w:val="clear" w:color="auto" w:fill="FFFFFF"/>
-        </w:rPr>
-        <w:t>argmin</w:t>
-      </w:r>
-      <w:proofErr w:type="spellEnd"/>
-    </w:p>
-    <w:p>
-      <w:pPr>
-        <w:rPr>
-          <w:rFonts w:ascii="Arial" w:eastAsia="Times New Roman" w:hAnsi="Arial" w:cs="Arial"/>
-          <w:color w:val="000000" w:themeColor="text1"/>
-        </w:rPr>
-      </w:pPr>
-    </w:p>
-    <w:p>
-      <w:pPr>
-        <w:rPr>
-          <w:rFonts w:ascii="Times New Roman" w:eastAsia="Times New Roman" w:hAnsi="Times New Roman" w:cs="Times New Roman"/>
-          <w:color w:val="000000" w:themeColor="text1"/>
-        </w:rPr>
-      </w:pPr>
-      <w:r>
-        <w:rPr>
-          <w:rFonts w:ascii="Arial" w:eastAsia="Times New Roman" w:hAnsi="Arial" w:cs="Arial"/>
-          <w:b/>
-          <w:color w:val="000000" w:themeColor="text1"/>
-        </w:rPr>
-        <w:t>Response</w:t>
-      </w:r>
-      <w:r>
-        <w:rPr>
-          <w:rFonts w:ascii="Arial" w:eastAsia="Times New Roman" w:hAnsi="Arial" w:cs="Arial"/>
-          <w:color w:val="000000" w:themeColor="text1"/>
-        </w:rPr>
-        <w:t>: Done</w:t>
-      </w:r>
-      <w:r>
-        <w:rPr>
-          <w:rFonts w:ascii="Arial" w:eastAsia="Times New Roman" w:hAnsi="Arial" w:cs="Arial"/>
-          <w:color w:val="000000" w:themeColor="text1"/>
-        </w:rPr>
-        <w:br/>
-      </w:r>
-      <w:r>
-        <w:rPr>
-          <w:rFonts w:ascii="Arial" w:eastAsia="Times New Roman" w:hAnsi="Arial" w:cs="Arial"/>
+        <w:t>Master TF</w:t>
+      </w:r>
+      <w:r>
+        <w:rPr>
+          <w:b/>
+          <w:color w:val="000000" w:themeColor="text1"/>
+        </w:rPr>
+        <w:t xml:space="preserve"> in GM</w:t>
+      </w:r>
+      <w:r>
+        <w:rPr>
+          <w:b/>
+          <w:color w:val="000000" w:themeColor="text1"/>
+        </w:rPr>
+        <w:t xml:space="preserve">: </w:t>
+      </w:r>
+      <w:r>
+        <w:rPr>
+          <w:b/>
           <w:color w:val="000000" w:themeColor="text1"/>
         </w:rPr>
         <w:t>"ELF1</w:t>
@@ -3447,7 +3827,7 @@
       <w:proofErr w:type="gramStart"/>
       <w:r>
         <w:rPr>
-          <w:rFonts w:ascii="Arial" w:eastAsia="Times New Roman" w:hAnsi="Arial" w:cs="Arial"/>
+          <w:b/>
           <w:color w:val="000000" w:themeColor="text1"/>
         </w:rPr>
         <w:t>"  "</w:t>
@@ -3455,275 +3835,11 @@
       <w:proofErr w:type="gramEnd"/>
       <w:r>
         <w:rPr>
-          <w:rFonts w:ascii="Arial" w:eastAsia="Times New Roman" w:hAnsi="Arial" w:cs="Arial"/>
+          <w:b/>
           <w:color w:val="000000" w:themeColor="text1"/>
         </w:rPr>
         <w:t>ETV6"  "IKZF2" "IRF5"  "RUNX3"</w:t>
       </w:r>
-      <w:r>
-        <w:rPr>
-          <w:rFonts w:ascii="Arial" w:eastAsia="Times New Roman" w:hAnsi="Arial" w:cs="Arial"/>
-          <w:color w:val="000000" w:themeColor="text1"/>
-        </w:rPr>
-        <w:t xml:space="preserve"> </w:t>
-      </w:r>
-      <w:r>
-        <w:rPr>
-          <w:rFonts w:ascii="Arial" w:eastAsia="Times New Roman" w:hAnsi="Arial" w:cs="Arial"/>
-          <w:color w:val="000000" w:themeColor="text1"/>
-          <w:shd w:val="clear" w:color="auto" w:fill="FFFFFF"/>
-        </w:rPr>
-        <w:t>"if they are not spatially proximal to each other than expected"</w:t>
-      </w:r>
-    </w:p>
-    <w:p>
-      <w:pPr>
-        <w:rPr>
-          <w:rFonts w:ascii="Arial" w:eastAsia="Times New Roman" w:hAnsi="Arial" w:cs="Arial"/>
-          <w:b/>
-          <w:color w:val="000000" w:themeColor="text1"/>
-        </w:rPr>
-      </w:pPr>
-    </w:p>
-    <w:p>
-      <w:pPr>
-        <w:rPr>
-          <w:color w:val="000000" w:themeColor="text1"/>
-        </w:rPr>
-      </w:pPr>
-      <w:r>
-        <w:rPr>
-          <w:rFonts w:ascii="Arial" w:eastAsia="Times New Roman" w:hAnsi="Arial" w:cs="Arial"/>
-          <w:b/>
-          <w:color w:val="000000" w:themeColor="text1"/>
-        </w:rPr>
-        <w:t xml:space="preserve">Response: </w:t>
-      </w:r>
-      <w:r>
-        <w:rPr>
-          <w:rFonts w:ascii="Arial" w:eastAsia="Times New Roman" w:hAnsi="Arial" w:cs="Arial"/>
-          <w:color w:val="000000" w:themeColor="text1"/>
-        </w:rPr>
-        <w:t>Anyone clear where is the typo?</w:t>
-      </w:r>
-      <w:r>
-        <w:rPr>
-          <w:rFonts w:ascii="Arial" w:eastAsia="Times New Roman" w:hAnsi="Arial" w:cs="Arial"/>
-          <w:color w:val="000000" w:themeColor="text1"/>
-        </w:rPr>
-        <w:br/>
-      </w:r>
-    </w:p>
-    <w:p>
-      <w:pPr>
-        <w:rPr>
-          <w:color w:val="000000" w:themeColor="text1"/>
-        </w:rPr>
-      </w:pPr>
-    </w:p>
-    <w:p>
-      <w:pPr>
-        <w:rPr>
-          <w:b/>
-          <w:color w:val="000000" w:themeColor="text1"/>
-        </w:rPr>
-      </w:pPr>
-      <w:r>
-        <w:rPr>
-          <w:b/>
-          <w:color w:val="000000" w:themeColor="text1"/>
-        </w:rPr>
-        <w:t>Additional</w:t>
-      </w:r>
-    </w:p>
-    <w:p>
-      <w:pPr>
-        <w:rPr>
-          <w:b/>
-          <w:color w:val="000000" w:themeColor="text1"/>
-        </w:rPr>
-      </w:pPr>
-      <w:r>
-        <w:rPr>
-          <w:b/>
-          <w:color w:val="000000" w:themeColor="text1"/>
-        </w:rPr>
-        <w:t>CTCF</w:t>
-      </w:r>
-      <w:r>
-        <w:rPr>
-          <w:b/>
-          <w:color w:val="000000" w:themeColor="text1"/>
-        </w:rPr>
-        <w:t xml:space="preserve"> in the boundary between HIMs, and its relationship with super-enhancers</w:t>
-      </w:r>
-    </w:p>
-    <w:p>
-      <w:pPr>
-        <w:rPr>
-          <w:b/>
-          <w:color w:val="000000" w:themeColor="text1"/>
-        </w:rPr>
-      </w:pPr>
-      <w:r>
-        <w:rPr>
-          <w:b/>
-          <w:color w:val="000000" w:themeColor="text1"/>
-        </w:rPr>
-        <w:t xml:space="preserve">Super-enhancers in the discussion section at least </w:t>
-      </w:r>
-    </w:p>
-    <w:p>
-      <w:pPr>
-        <w:rPr>
-          <w:b/>
-          <w:color w:val="000000" w:themeColor="text1"/>
-        </w:rPr>
-      </w:pPr>
-    </w:p>
-    <w:p>
-      <w:pPr>
-        <w:rPr>
-          <w:b/>
-          <w:color w:val="000000" w:themeColor="text1"/>
-        </w:rPr>
-      </w:pPr>
-      <w:r>
-        <w:rPr>
-          <w:b/>
-          <w:color w:val="000000" w:themeColor="text1"/>
-        </w:rPr>
-        <w:t xml:space="preserve">GM12878 related TFs </w:t>
-      </w:r>
-    </w:p>
-    <w:p>
-      <w:pPr>
-        <w:rPr>
-          <w:b/>
-          <w:color w:val="000000" w:themeColor="text1"/>
-        </w:rPr>
-      </w:pPr>
-      <w:proofErr w:type="spellStart"/>
-      <w:r>
-        <w:rPr>
-          <w:b/>
-          <w:color w:val="000000" w:themeColor="text1"/>
-        </w:rPr>
-        <w:t>Genecard</w:t>
-      </w:r>
-      <w:proofErr w:type="spellEnd"/>
-      <w:r>
-        <w:rPr>
-          <w:b/>
-          <w:color w:val="000000" w:themeColor="text1"/>
-        </w:rPr>
-        <w:t xml:space="preserve"> Clear evidence: ELF1, ETV6, IKZF1, IKZF</w:t>
-      </w:r>
-      <w:proofErr w:type="gramStart"/>
-      <w:r>
-        <w:rPr>
-          <w:b/>
-          <w:color w:val="000000" w:themeColor="text1"/>
-        </w:rPr>
-        <w:t>2,  NFATC</w:t>
-      </w:r>
-      <w:proofErr w:type="gramEnd"/>
-      <w:r>
-        <w:rPr>
-          <w:b/>
-          <w:color w:val="000000" w:themeColor="text1"/>
-        </w:rPr>
-        <w:t xml:space="preserve">1, </w:t>
-      </w:r>
-    </w:p>
-    <w:p>
-      <w:pPr>
-        <w:rPr>
-          <w:b/>
-          <w:color w:val="000000" w:themeColor="text1"/>
-        </w:rPr>
-      </w:pPr>
-      <w:r>
-        <w:rPr>
-          <w:b/>
-          <w:color w:val="000000" w:themeColor="text1"/>
-        </w:rPr>
-        <w:t xml:space="preserve">Not sure: IRF3, IRF5, </w:t>
-      </w:r>
-      <w:r>
-        <w:rPr>
-          <w:b/>
-          <w:color w:val="000000" w:themeColor="text1"/>
-        </w:rPr>
-        <w:t>RUNX3, STAT1, STAT5A, TCF12</w:t>
-      </w:r>
-    </w:p>
-    <w:p>
-      <w:pPr>
-        <w:rPr>
-          <w:b/>
-          <w:color w:val="000000" w:themeColor="text1"/>
-        </w:rPr>
-      </w:pPr>
-      <w:r>
-        <w:rPr>
-          <w:b/>
-          <w:color w:val="000000" w:themeColor="text1"/>
-        </w:rPr>
-        <w:t xml:space="preserve">No: ATF2, NR2F1, PAX8, PKNOX1, </w:t>
-      </w:r>
-    </w:p>
-    <w:p>
-      <w:pPr>
-        <w:rPr>
-          <w:b/>
-          <w:color w:val="000000" w:themeColor="text1"/>
-        </w:rPr>
-      </w:pPr>
-      <w:r>
-        <w:rPr>
-          <w:b/>
-          <w:color w:val="000000" w:themeColor="text1"/>
-        </w:rPr>
-        <w:t>Master TF</w:t>
-      </w:r>
-      <w:r>
-        <w:rPr>
-          <w:b/>
-          <w:color w:val="000000" w:themeColor="text1"/>
-        </w:rPr>
-        <w:t xml:space="preserve"> in GM</w:t>
-      </w:r>
-      <w:r>
-        <w:rPr>
-          <w:b/>
-          <w:color w:val="000000" w:themeColor="text1"/>
-        </w:rPr>
-        <w:t xml:space="preserve">: </w:t>
-      </w:r>
-      <w:r>
-        <w:rPr>
-          <w:b/>
-          <w:color w:val="000000" w:themeColor="text1"/>
-        </w:rPr>
-        <w:t>"ELF1</w:t>
-      </w:r>
-      <w:proofErr w:type="gramStart"/>
-      <w:r>
-        <w:rPr>
-          <w:b/>
-          <w:color w:val="000000" w:themeColor="text1"/>
-        </w:rPr>
-        <w:t>"  "</w:t>
-      </w:r>
-      <w:proofErr w:type="gramEnd"/>
-      <w:r>
-        <w:rPr>
-          <w:b/>
-          <w:color w:val="000000" w:themeColor="text1"/>
-        </w:rPr>
-        <w:t>ETV6"  "IKZF2" "IRF5"  "RUNX3"</w:t>
-      </w:r>
     </w:p>
     <w:p>
       <w:pPr>
@@ -3746,8 +3862,6 @@
         </w:rPr>
         <w:t>"BHLHE40" "MNT"     "STAT5A"  "TAL1"</w:t>
       </w:r>
-      <w:bookmarkStart w:id="0" w:name="_GoBack"/>
-      <w:bookmarkEnd w:id="0"/>
     </w:p>
     <w:sectPr>
       <w:pgSz w:w="12240" w:h="15840"/>

</xml_diff>

<commit_message>
complete the significance for overlap between two hims from two cell types
</commit_message>
<xml_diff>
--- a/RECOMB-feedbacks.docx
+++ b/RECOMB-feedbacks.docx
@@ -995,8 +995,6 @@
         </w:rPr>
         <w:t>GO is downgraded to the supplementary file. GO cannot be obtained after excluding cell type specific genes. Thus cell type specific GO terms are largely due to genes specifically expressed in the cell type.</w:t>
       </w:r>
-      <w:bookmarkStart w:id="0" w:name="_GoBack"/>
-      <w:bookmarkEnd w:id="0"/>
     </w:p>
     <w:p>
       <w:pPr>
@@ -1556,103 +1554,36 @@
         </w:numPr>
         <w:rPr>
           <w:rFonts w:ascii="Arial" w:eastAsia="Times New Roman" w:hAnsi="Arial" w:cs="Arial"/>
-          <w:color w:val="000000" w:themeColor="text1"/>
-        </w:rPr>
-      </w:pPr>
-      <w:r>
-        <w:rPr>
-          <w:rFonts w:ascii="Arial" w:eastAsia="Times New Roman" w:hAnsi="Arial" w:cs="Arial"/>
-          <w:color w:val="000000" w:themeColor="text1"/>
-        </w:rPr>
-        <w:t xml:space="preserve">It is challenging to test that the proportion of shared genes between two HIMs from two cell types is significant. I </w:t>
-      </w:r>
-      <w:r>
-        <w:rPr>
-          <w:rFonts w:ascii="Arial" w:eastAsia="Times New Roman" w:hAnsi="Arial" w:cs="Arial"/>
-          <w:color w:val="000000" w:themeColor="text1"/>
-        </w:rPr>
-        <w:t xml:space="preserve">need more time to </w:t>
-      </w:r>
-      <w:r>
-        <w:rPr>
-          <w:rFonts w:ascii="Arial" w:eastAsia="Times New Roman" w:hAnsi="Arial" w:cs="Arial"/>
-          <w:color w:val="000000" w:themeColor="text1"/>
-        </w:rPr>
-        <w:t>pick up a proper statistical tes</w:t>
-      </w:r>
-      <w:r>
-        <w:rPr>
-          <w:rFonts w:ascii="Arial" w:eastAsia="Times New Roman" w:hAnsi="Arial" w:cs="Arial"/>
-          <w:color w:val="000000" w:themeColor="text1"/>
-        </w:rPr>
-        <w:t>t</w:t>
-      </w:r>
-      <w:r>
-        <w:rPr>
-          <w:rFonts w:ascii="Arial" w:eastAsia="Times New Roman" w:hAnsi="Arial" w:cs="Arial"/>
-          <w:color w:val="000000" w:themeColor="text1"/>
-        </w:rPr>
-        <w:t xml:space="preserve">. </w:t>
-      </w:r>
-    </w:p>
-    <w:p>
-      <w:pPr>
-        <w:pStyle w:val="ListParagraph"/>
-        <w:rPr>
-          <w:rFonts w:ascii="Arial" w:eastAsia="Times New Roman" w:hAnsi="Arial" w:cs="Arial"/>
-          <w:color w:val="000000" w:themeColor="text1"/>
-        </w:rPr>
-      </w:pPr>
-      <w:r>
-        <w:rPr>
-          <w:rFonts w:ascii="Arial" w:eastAsia="Times New Roman" w:hAnsi="Arial" w:cs="Arial"/>
-          <w:color w:val="000000" w:themeColor="text1"/>
-        </w:rPr>
-        <w:t>At this moment, t</w:t>
-      </w:r>
-      <w:r>
-        <w:rPr>
-          <w:rFonts w:ascii="Arial" w:eastAsia="Times New Roman" w:hAnsi="Arial" w:cs="Arial"/>
-          <w:color w:val="000000" w:themeColor="text1"/>
-        </w:rPr>
-        <w:t xml:space="preserve">his question can be indirectly addressed by the observation that </w:t>
-      </w:r>
-      <w:r>
-        <w:rPr>
-          <w:rFonts w:ascii="Arial" w:eastAsia="Times New Roman" w:hAnsi="Arial" w:cs="Arial"/>
-          <w:color w:val="000000" w:themeColor="text1"/>
-        </w:rPr>
-        <w:t xml:space="preserve">62.2%-64% of HIMs in each cell type share </w:t>
-      </w:r>
-      <w:r>
-        <w:rPr>
-          <w:rFonts w:ascii="Arial" w:eastAsia="Times New Roman" w:hAnsi="Arial" w:cs="Arial"/>
-          <w:b/>
-          <w:color w:val="000000" w:themeColor="text1"/>
-        </w:rPr>
-        <w:t xml:space="preserve">at least half </w:t>
-      </w:r>
-      <w:r>
-        <w:rPr>
-          <w:rFonts w:ascii="Arial" w:eastAsia="Times New Roman" w:hAnsi="Arial" w:cs="Arial"/>
-          <w:color w:val="000000" w:themeColor="text1"/>
-        </w:rPr>
-        <w:t>of their genes with HIMs in another cell type.</w:t>
-      </w:r>
-      <w:r>
-        <w:rPr>
-          <w:rFonts w:ascii="Arial" w:eastAsia="Times New Roman" w:hAnsi="Arial" w:cs="Arial"/>
-          <w:color w:val="000000" w:themeColor="text1"/>
-        </w:rPr>
-        <w:t xml:space="preserve"> These HIMs are called conserved HIMs in our paper.</w:t>
-      </w:r>
-      <w:r>
-        <w:rPr>
-          <w:rFonts w:ascii="Arial" w:eastAsia="Times New Roman" w:hAnsi="Arial" w:cs="Arial"/>
-          <w:color w:val="000000" w:themeColor="text1"/>
-        </w:rPr>
-        <w:t xml:space="preserve"> </w:t>
-      </w:r>
+          <w:color w:val="BFBFBF" w:themeColor="background1" w:themeShade="BF"/>
+        </w:rPr>
+      </w:pPr>
+      <w:proofErr w:type="spellStart"/>
+      <w:r>
+        <w:rPr>
+          <w:rFonts w:ascii="Arial" w:eastAsia="Times New Roman" w:hAnsi="Arial" w:cs="Arial"/>
+          <w:color w:val="BFBFBF" w:themeColor="background1" w:themeShade="BF"/>
+        </w:rPr>
+        <w:t>Hypergeometic</w:t>
+      </w:r>
+      <w:proofErr w:type="spellEnd"/>
+      <w:r>
+        <w:rPr>
+          <w:rFonts w:ascii="Arial" w:eastAsia="Times New Roman" w:hAnsi="Arial" w:cs="Arial"/>
+          <w:color w:val="BFBFBF" w:themeColor="background1" w:themeShade="BF"/>
+        </w:rPr>
+        <w:t xml:space="preserve"> P value + JI_{gene}</w:t>
+      </w:r>
+    </w:p>
+    <w:p>
+      <w:pPr>
+        <w:ind w:left="360"/>
+        <w:rPr>
+          <w:rFonts w:ascii="Arial" w:eastAsia="Times New Roman" w:hAnsi="Arial" w:cs="Arial"/>
+          <w:color w:val="000000" w:themeColor="text1"/>
+        </w:rPr>
+      </w:pPr>
+      <w:bookmarkStart w:id="0" w:name="_GoBack"/>
+      <w:bookmarkEnd w:id="0"/>
       <w:r>
         <w:rPr>
           <w:rFonts w:ascii="Arial" w:eastAsia="Times New Roman" w:hAnsi="Arial" w:cs="Arial"/>
@@ -2066,7 +1997,15 @@
           <w:rFonts w:ascii="Arial" w:eastAsia="Times New Roman" w:hAnsi="Arial" w:cs="Arial"/>
           <w:color w:val="000000" w:themeColor="text1"/>
         </w:rPr>
-        <w:t>statistical significance</w:t>
+        <w:t xml:space="preserve">statistical </w:t>
+      </w:r>
+      <w:r>
+        <w:rPr>
+          <w:rFonts w:ascii="Arial" w:eastAsia="Times New Roman" w:hAnsi="Arial" w:cs="Arial"/>
+          <w:color w:val="000000" w:themeColor="text1"/>
+        </w:rPr>
+        <w:lastRenderedPageBreak/>
+        <w:t>significance</w:t>
       </w:r>
       <w:r>
         <w:rPr>
@@ -2924,8 +2863,16 @@
           <w:color w:val="000000" w:themeColor="text1"/>
           <w:shd w:val="clear" w:color="auto" w:fill="FFFFFF"/>
         </w:rPr>
+        <w:t xml:space="preserve">"The density of the sub-PPI network is 0.389 and is 2.46 times higher than the average density (0.158) of the random cases, which is also the density of the whole PPI </w:t>
+      </w:r>
+      <w:r>
+        <w:rPr>
+          <w:rFonts w:ascii="Arial" w:eastAsia="Times New Roman" w:hAnsi="Arial" w:cs="Arial"/>
+          <w:color w:val="000000" w:themeColor="text1"/>
+          <w:shd w:val="clear" w:color="auto" w:fill="FFFFFF"/>
+        </w:rPr>
         <w:lastRenderedPageBreak/>
-        <w:t>"The density of the sub-PPI network is 0.389 and is 2.46 times higher than the average density (0.158) of the random cases, which is also the density of the whole PPI network.” —&gt; The authors should only compare to the PPI network restricted to TFs expressed in K561, not the whole PPI network. The restricted PPI is presumably denser</w:t>
+        <w:t>network.” —&gt; The authors should only compare to the PPI network restricted to TFs expressed in K561, not the whole PPI network. The restricted PPI is presumably denser</w:t>
       </w:r>
     </w:p>
     <w:p>
@@ -3101,7 +3048,7 @@
       <w:pPr>
         <w:rPr>
           <w:rFonts w:ascii="Arial" w:eastAsia="Times New Roman" w:hAnsi="Arial" w:cs="Arial"/>
-          <w:color w:val="000000" w:themeColor="text1"/>
+          <w:color w:val="BFBFBF" w:themeColor="background1" w:themeShade="BF"/>
         </w:rPr>
       </w:pPr>
       <w:r>
@@ -3117,12 +3064,19 @@
           <w:rFonts w:ascii="Arial" w:eastAsia="Times New Roman" w:hAnsi="Arial" w:cs="Arial"/>
           <w:color w:val="000000" w:themeColor="text1"/>
         </w:rPr>
-        <w:t xml:space="preserve">: We add one sentence to explain </w:t>
-      </w:r>
-      <w:r>
-        <w:rPr>
-          <w:rFonts w:ascii="Arial" w:eastAsia="Times New Roman" w:hAnsi="Arial" w:cs="Arial"/>
-          <w:color w:val="000000" w:themeColor="text1"/>
+        <w:t xml:space="preserve">: </w:t>
+      </w:r>
+      <w:r>
+        <w:rPr>
+          <w:rFonts w:ascii="Arial" w:eastAsia="Times New Roman" w:hAnsi="Arial" w:cs="Arial"/>
+          <w:color w:val="BFBFBF" w:themeColor="background1" w:themeShade="BF"/>
+        </w:rPr>
+        <w:t xml:space="preserve">We add one sentence to explain </w:t>
+      </w:r>
+      <w:r>
+        <w:rPr>
+          <w:rFonts w:ascii="Arial" w:eastAsia="Times New Roman" w:hAnsi="Arial" w:cs="Arial"/>
+          <w:color w:val="BFBFBF" w:themeColor="background1" w:themeShade="BF"/>
         </w:rPr>
         <w:t xml:space="preserve">how to get the ‘certain TFs’. </w:t>
       </w:r>
@@ -3131,13 +3085,13 @@
       <w:pPr>
         <w:rPr>
           <w:rFonts w:ascii="Arial" w:eastAsia="Times New Roman" w:hAnsi="Arial" w:cs="Arial"/>
-          <w:color w:val="000000" w:themeColor="text1"/>
-        </w:rPr>
-      </w:pPr>
-      <w:r>
-        <w:rPr>
-          <w:rFonts w:ascii="Arial" w:eastAsia="Times New Roman" w:hAnsi="Arial" w:cs="Arial"/>
-          <w:color w:val="000000" w:themeColor="text1"/>
+          <w:color w:val="BFBFBF" w:themeColor="background1" w:themeShade="BF"/>
+        </w:rPr>
+      </w:pPr>
+      <w:r>
+        <w:rPr>
+          <w:rFonts w:ascii="Arial" w:eastAsia="Times New Roman" w:hAnsi="Arial" w:cs="Arial"/>
+          <w:color w:val="BFBFBF" w:themeColor="background1" w:themeShade="BF"/>
         </w:rPr>
         <w:t>“Next, we pool together the TFs from the HIM and from its ancestor HIMs.”</w:t>
       </w:r>
@@ -3603,74 +3557,74 @@
           <w:b/>
           <w:color w:val="000000" w:themeColor="text1"/>
         </w:rPr>
+        <w:t xml:space="preserve">No: ATF2, NR2F1, PAX8, PKNOX1, </w:t>
+      </w:r>
+    </w:p>
+    <w:p>
+      <w:pPr>
+        <w:rPr>
+          <w:b/>
+          <w:color w:val="000000" w:themeColor="text1"/>
+        </w:rPr>
+      </w:pPr>
+      <w:r>
+        <w:rPr>
+          <w:b/>
+          <w:color w:val="000000" w:themeColor="text1"/>
+        </w:rPr>
+        <w:t>Master TF</w:t>
+      </w:r>
+      <w:r>
+        <w:rPr>
+          <w:b/>
+          <w:color w:val="000000" w:themeColor="text1"/>
+        </w:rPr>
+        <w:t xml:space="preserve"> in GM</w:t>
+      </w:r>
+      <w:r>
+        <w:rPr>
+          <w:b/>
+          <w:color w:val="000000" w:themeColor="text1"/>
+        </w:rPr>
+        <w:t xml:space="preserve">: </w:t>
+      </w:r>
+      <w:r>
+        <w:rPr>
+          <w:b/>
+          <w:color w:val="000000" w:themeColor="text1"/>
+        </w:rPr>
+        <w:t>"ELF1</w:t>
+      </w:r>
+      <w:proofErr w:type="gramStart"/>
+      <w:r>
+        <w:rPr>
+          <w:b/>
+          <w:color w:val="000000" w:themeColor="text1"/>
+        </w:rPr>
+        <w:t>"  "</w:t>
+      </w:r>
+      <w:proofErr w:type="gramEnd"/>
+      <w:r>
+        <w:rPr>
+          <w:b/>
+          <w:color w:val="000000" w:themeColor="text1"/>
+        </w:rPr>
+        <w:t>ETV6"  "IKZF2" "IRF5"  "RUNX3"</w:t>
+      </w:r>
+    </w:p>
+    <w:p>
+      <w:pPr>
+        <w:rPr>
+          <w:b/>
+          <w:color w:val="000000" w:themeColor="text1"/>
+        </w:rPr>
+      </w:pPr>
+      <w:r>
+        <w:rPr>
+          <w:b/>
+          <w:color w:val="000000" w:themeColor="text1"/>
+        </w:rPr>
         <w:lastRenderedPageBreak/>
-        <w:t xml:space="preserve">No: ATF2, NR2F1, PAX8, PKNOX1, </w:t>
-      </w:r>
-    </w:p>
-    <w:p>
-      <w:pPr>
-        <w:rPr>
-          <w:b/>
-          <w:color w:val="000000" w:themeColor="text1"/>
-        </w:rPr>
-      </w:pPr>
-      <w:r>
-        <w:rPr>
-          <w:b/>
-          <w:color w:val="000000" w:themeColor="text1"/>
-        </w:rPr>
-        <w:t>Master TF</w:t>
-      </w:r>
-      <w:r>
-        <w:rPr>
-          <w:b/>
-          <w:color w:val="000000" w:themeColor="text1"/>
-        </w:rPr>
-        <w:t xml:space="preserve"> in GM</w:t>
-      </w:r>
-      <w:r>
-        <w:rPr>
-          <w:b/>
-          <w:color w:val="000000" w:themeColor="text1"/>
-        </w:rPr>
-        <w:t xml:space="preserve">: </w:t>
-      </w:r>
-      <w:r>
-        <w:rPr>
-          <w:b/>
-          <w:color w:val="000000" w:themeColor="text1"/>
-        </w:rPr>
-        <w:t>"ELF1</w:t>
-      </w:r>
-      <w:proofErr w:type="gramStart"/>
-      <w:r>
-        <w:rPr>
-          <w:b/>
-          <w:color w:val="000000" w:themeColor="text1"/>
-        </w:rPr>
-        <w:t>"  "</w:t>
-      </w:r>
-      <w:proofErr w:type="gramEnd"/>
-      <w:r>
-        <w:rPr>
-          <w:b/>
-          <w:color w:val="000000" w:themeColor="text1"/>
-        </w:rPr>
-        <w:t>ETV6"  "IKZF2" "IRF5"  "RUNX3"</w:t>
-      </w:r>
-    </w:p>
-    <w:p>
-      <w:pPr>
-        <w:rPr>
-          <w:b/>
-          <w:color w:val="000000" w:themeColor="text1"/>
-        </w:rPr>
-      </w:pPr>
-      <w:r>
-        <w:rPr>
-          <w:b/>
-          <w:color w:val="000000" w:themeColor="text1"/>
-        </w:rPr>
         <w:t xml:space="preserve">K562: </w:t>
       </w:r>
       <w:r>

</xml_diff>